<commit_message>
Plan de gestión de la configuracion
</commit_message>
<xml_diff>
--- a/Desarrollo/TUNEO/Plan de Gestion de la Configuracion/Plan de Gestión.docx
+++ b/Desarrollo/TUNEO/Plan de Gestion de la Configuracion/Plan de Gestión.docx
@@ -63,26 +63,8 @@
           <w:sz w:val="24"/>
           <w:szCs w:val="24"/>
         </w:rPr>
-        <w:t xml:space="preserve">Integrantes </w:t>
+        <w:t>Integrantes Grupo :</w:t>
       </w:r>
-      <w:proofErr w:type="gramStart"/>
-      <w:r>
-        <w:rPr>
-          <w:b/>
-          <w:sz w:val="24"/>
-          <w:szCs w:val="24"/>
-        </w:rPr>
-        <w:t xml:space="preserve">Grupo </w:t>
-      </w:r>
-      <w:r>
-        <w:rPr>
-          <w:b/>
-          <w:sz w:val="24"/>
-          <w:szCs w:val="24"/>
-        </w:rPr>
-        <w:t>:</w:t>
-      </w:r>
-      <w:proofErr w:type="gramEnd"/>
     </w:p>
     <w:p>
       <w:pPr>
@@ -1949,6 +1931,566 @@
     </w:p>
     <w:p>
       <w:pPr>
+        <w:spacing w:line="360" w:lineRule="auto"/>
+        <w:ind w:left="360"/>
+        <w:jc w:val="both"/>
+      </w:pPr>
+      <w:r>
+        <w:t xml:space="preserve">La empresa TUNEO SAC es una empresa especializada en productos en material de madera para el consumo personal de muebles recreativos y productos hechos a medida dedicados a publicidad. </w:t>
+      </w:r>
+    </w:p>
+    <w:p>
+      <w:pPr>
+        <w:spacing w:line="360" w:lineRule="auto"/>
+        <w:ind w:left="360"/>
+        <w:jc w:val="both"/>
+      </w:pPr>
+      <w:r>
+        <w:t>Las ventas regulares se vieron desfavorecidas por la pandemia razón por la cual se estuvo acumulando la producción mensual sin ventas regulares.</w:t>
+      </w:r>
+    </w:p>
+    <w:p>
+      <w:pPr>
+        <w:spacing w:line="360" w:lineRule="auto"/>
+        <w:ind w:left="360"/>
+        <w:jc w:val="both"/>
+      </w:pPr>
+      <w:r>
+        <w:t>La empresa decide implementar un canal adicional de ventas al tradicional que lo realizaban en su local principal de Puente Piedra.</w:t>
+      </w:r>
+    </w:p>
+    <w:p>
+      <w:pPr>
+        <w:spacing w:line="360" w:lineRule="auto"/>
+        <w:ind w:left="360"/>
+        <w:jc w:val="both"/>
+      </w:pPr>
+      <w:r>
+        <w:t>El gerente de la empresa solicita los servicios de creación de una plataforma de ventas en Línea que le permita vender los productos y para mantener su rentabilidad anual.</w:t>
+      </w:r>
+    </w:p>
+    <w:tbl>
+      <w:tblPr>
+        <w:tblW w:w="7230" w:type="dxa"/>
+        <w:jc w:val="center"/>
+        <w:tblBorders>
+          <w:top w:val="single" w:sz="4" w:space="0" w:color="0070C0"/>
+          <w:bottom w:val="single" w:sz="4" w:space="0" w:color="0070C0"/>
+        </w:tblBorders>
+        <w:tblLayout w:type="fixed"/>
+        <w:tblCellMar>
+          <w:left w:w="70" w:type="dxa"/>
+          <w:right w:w="70" w:type="dxa"/>
+        </w:tblCellMar>
+        <w:tblLook w:val="04A0" w:firstRow="1" w:lastRow="0" w:firstColumn="1" w:lastColumn="0" w:noHBand="0" w:noVBand="1"/>
+      </w:tblPr>
+      <w:tblGrid>
+        <w:gridCol w:w="1565"/>
+        <w:gridCol w:w="1270"/>
+        <w:gridCol w:w="1418"/>
+        <w:gridCol w:w="1134"/>
+        <w:gridCol w:w="1843"/>
+      </w:tblGrid>
+      <w:tr>
+        <w:trPr>
+          <w:trHeight w:val="645"/>
+          <w:jc w:val="center"/>
+        </w:trPr>
+        <w:tc>
+          <w:tcPr>
+            <w:tcW w:w="1565" w:type="dxa"/>
+            <w:tcBorders>
+              <w:top w:val="single" w:sz="4" w:space="0" w:color="0070C0"/>
+              <w:bottom w:val="single" w:sz="4" w:space="0" w:color="0070C0"/>
+            </w:tcBorders>
+            <w:vAlign w:val="center"/>
+          </w:tcPr>
+          <w:p>
+            <w:pPr>
+              <w:spacing w:line="257" w:lineRule="auto"/>
+              <w:ind w:left="57" w:right="57"/>
+              <w:jc w:val="center"/>
+              <w:rPr>
+                <w:b/>
+                <w:bCs/>
+                <w:color w:val="000000"/>
+                <w:sz w:val="20"/>
+                <w:lang w:val="es-ES" w:eastAsia="es-ES"/>
+              </w:rPr>
+            </w:pPr>
+            <w:r>
+              <w:rPr>
+                <w:b/>
+                <w:bCs/>
+                <w:color w:val="000000"/>
+                <w:sz w:val="20"/>
+                <w:lang w:val="es-ES" w:eastAsia="es-ES"/>
+              </w:rPr>
+              <w:t>Productos</w:t>
+            </w:r>
+          </w:p>
+        </w:tc>
+        <w:tc>
+          <w:tcPr>
+            <w:tcW w:w="1270" w:type="dxa"/>
+            <w:tcBorders>
+              <w:top w:val="single" w:sz="4" w:space="0" w:color="0070C0"/>
+              <w:bottom w:val="single" w:sz="4" w:space="0" w:color="0070C0"/>
+            </w:tcBorders>
+            <w:vAlign w:val="center"/>
+          </w:tcPr>
+          <w:p>
+            <w:pPr>
+              <w:spacing w:line="257" w:lineRule="auto"/>
+              <w:ind w:left="57" w:right="57"/>
+              <w:jc w:val="center"/>
+              <w:rPr>
+                <w:b/>
+                <w:bCs/>
+                <w:color w:val="000000"/>
+                <w:sz w:val="20"/>
+                <w:lang w:val="es-ES" w:eastAsia="es-ES"/>
+              </w:rPr>
+            </w:pPr>
+            <w:r>
+              <w:rPr>
+                <w:b/>
+                <w:bCs/>
+                <w:color w:val="000000"/>
+                <w:sz w:val="20"/>
+                <w:lang w:val="es-ES" w:eastAsia="es-ES"/>
+              </w:rPr>
+              <w:t>Armables</w:t>
+            </w:r>
+          </w:p>
+        </w:tc>
+        <w:tc>
+          <w:tcPr>
+            <w:tcW w:w="1418" w:type="dxa"/>
+            <w:tcBorders>
+              <w:top w:val="single" w:sz="4" w:space="0" w:color="0070C0"/>
+              <w:bottom w:val="single" w:sz="4" w:space="0" w:color="0070C0"/>
+            </w:tcBorders>
+            <w:shd w:val="clear" w:color="auto" w:fill="auto"/>
+            <w:vAlign w:val="center"/>
+            <w:hideMark/>
+          </w:tcPr>
+          <w:p>
+            <w:pPr>
+              <w:spacing w:line="257" w:lineRule="auto"/>
+              <w:ind w:left="57" w:right="57"/>
+              <w:jc w:val="center"/>
+              <w:rPr>
+                <w:b/>
+                <w:bCs/>
+                <w:color w:val="000000"/>
+                <w:sz w:val="20"/>
+                <w:lang w:val="es-ES" w:eastAsia="es-ES"/>
+              </w:rPr>
+            </w:pPr>
+            <w:r>
+              <w:rPr>
+                <w:b/>
+                <w:bCs/>
+                <w:color w:val="000000"/>
+                <w:sz w:val="20"/>
+                <w:lang w:val="es-ES" w:eastAsia="es-ES"/>
+              </w:rPr>
+              <w:t>Modulares</w:t>
+            </w:r>
+          </w:p>
+        </w:tc>
+        <w:tc>
+          <w:tcPr>
+            <w:tcW w:w="1134" w:type="dxa"/>
+            <w:tcBorders>
+              <w:top w:val="single" w:sz="4" w:space="0" w:color="0070C0"/>
+              <w:bottom w:val="single" w:sz="4" w:space="0" w:color="0070C0"/>
+            </w:tcBorders>
+            <w:vAlign w:val="center"/>
+          </w:tcPr>
+          <w:p>
+            <w:pPr>
+              <w:spacing w:line="257" w:lineRule="auto"/>
+              <w:ind w:left="57" w:right="57"/>
+              <w:jc w:val="center"/>
+              <w:rPr>
+                <w:b/>
+                <w:bCs/>
+                <w:color w:val="000000"/>
+                <w:sz w:val="20"/>
+                <w:lang w:val="es-ES" w:eastAsia="es-ES"/>
+              </w:rPr>
+            </w:pPr>
+            <w:r>
+              <w:rPr>
+                <w:b/>
+                <w:bCs/>
+                <w:color w:val="000000"/>
+                <w:sz w:val="20"/>
+                <w:lang w:val="es-ES" w:eastAsia="es-ES"/>
+              </w:rPr>
+              <w:t>Tallados</w:t>
+            </w:r>
+          </w:p>
+        </w:tc>
+        <w:tc>
+          <w:tcPr>
+            <w:tcW w:w="1843" w:type="dxa"/>
+            <w:tcBorders>
+              <w:top w:val="single" w:sz="4" w:space="0" w:color="0070C0"/>
+              <w:bottom w:val="single" w:sz="4" w:space="0" w:color="0070C0"/>
+            </w:tcBorders>
+            <w:shd w:val="clear" w:color="auto" w:fill="auto"/>
+            <w:vAlign w:val="center"/>
+            <w:hideMark/>
+          </w:tcPr>
+          <w:p>
+            <w:pPr>
+              <w:spacing w:line="257" w:lineRule="auto"/>
+              <w:ind w:left="57" w:right="57"/>
+              <w:jc w:val="center"/>
+              <w:rPr>
+                <w:b/>
+                <w:bCs/>
+                <w:color w:val="000000"/>
+                <w:sz w:val="20"/>
+                <w:lang w:val="es-ES" w:eastAsia="es-ES"/>
+              </w:rPr>
+            </w:pPr>
+            <w:r>
+              <w:rPr>
+                <w:b/>
+                <w:bCs/>
+                <w:color w:val="000000"/>
+                <w:sz w:val="20"/>
+                <w:lang w:val="es-ES" w:eastAsia="es-ES"/>
+              </w:rPr>
+              <w:t>Premium</w:t>
+            </w:r>
+          </w:p>
+        </w:tc>
+      </w:tr>
+      <w:tr>
+        <w:trPr>
+          <w:trHeight w:val="794"/>
+          <w:jc w:val="center"/>
+        </w:trPr>
+        <w:tc>
+          <w:tcPr>
+            <w:tcW w:w="1565" w:type="dxa"/>
+            <w:tcBorders>
+              <w:top w:val="single" w:sz="4" w:space="0" w:color="0070C0"/>
+            </w:tcBorders>
+            <w:shd w:val="clear" w:color="auto" w:fill="D9E2F3"/>
+            <w:vAlign w:val="center"/>
+          </w:tcPr>
+          <w:p>
+            <w:pPr>
+              <w:spacing w:line="257" w:lineRule="auto"/>
+              <w:ind w:left="57" w:right="57"/>
+              <w:jc w:val="center"/>
+              <w:rPr>
+                <w:color w:val="000000"/>
+                <w:sz w:val="20"/>
+                <w:lang w:val="es-ES" w:eastAsia="es-ES"/>
+              </w:rPr>
+            </w:pPr>
+            <w:r>
+              <w:rPr>
+                <w:color w:val="000000"/>
+                <w:sz w:val="20"/>
+                <w:lang w:val="es-ES" w:eastAsia="es-ES"/>
+              </w:rPr>
+              <w:t>Producción mensual</w:t>
+            </w:r>
+          </w:p>
+        </w:tc>
+        <w:tc>
+          <w:tcPr>
+            <w:tcW w:w="1270" w:type="dxa"/>
+            <w:tcBorders>
+              <w:top w:val="single" w:sz="4" w:space="0" w:color="0070C0"/>
+            </w:tcBorders>
+            <w:shd w:val="clear" w:color="auto" w:fill="D9E2F3"/>
+            <w:vAlign w:val="center"/>
+          </w:tcPr>
+          <w:p>
+            <w:pPr>
+              <w:spacing w:line="257" w:lineRule="auto"/>
+              <w:ind w:left="57" w:right="57"/>
+              <w:jc w:val="center"/>
+              <w:rPr>
+                <w:color w:val="000000"/>
+                <w:sz w:val="20"/>
+                <w:lang w:val="es-ES" w:eastAsia="es-ES"/>
+              </w:rPr>
+            </w:pPr>
+            <w:r>
+              <w:rPr>
+                <w:color w:val="000000"/>
+                <w:sz w:val="20"/>
+                <w:lang w:val="es-ES" w:eastAsia="es-ES"/>
+              </w:rPr>
+              <w:t>60</w:t>
+            </w:r>
+          </w:p>
+        </w:tc>
+        <w:tc>
+          <w:tcPr>
+            <w:tcW w:w="1418" w:type="dxa"/>
+            <w:tcBorders>
+              <w:top w:val="single" w:sz="4" w:space="0" w:color="0070C0"/>
+            </w:tcBorders>
+            <w:shd w:val="clear" w:color="auto" w:fill="D9E2F3"/>
+            <w:vAlign w:val="center"/>
+          </w:tcPr>
+          <w:p>
+            <w:pPr>
+              <w:spacing w:line="257" w:lineRule="auto"/>
+              <w:ind w:left="57" w:right="57"/>
+              <w:jc w:val="center"/>
+              <w:rPr>
+                <w:color w:val="000000"/>
+                <w:sz w:val="20"/>
+                <w:lang w:val="es-ES" w:eastAsia="es-ES"/>
+              </w:rPr>
+            </w:pPr>
+            <w:r>
+              <w:rPr>
+                <w:color w:val="000000"/>
+                <w:sz w:val="20"/>
+                <w:lang w:val="es-ES" w:eastAsia="es-ES"/>
+              </w:rPr>
+              <w:t>10</w:t>
+            </w:r>
+          </w:p>
+        </w:tc>
+        <w:tc>
+          <w:tcPr>
+            <w:tcW w:w="1134" w:type="dxa"/>
+            <w:tcBorders>
+              <w:top w:val="single" w:sz="4" w:space="0" w:color="0070C0"/>
+            </w:tcBorders>
+            <w:shd w:val="clear" w:color="auto" w:fill="D9E2F3"/>
+            <w:vAlign w:val="center"/>
+          </w:tcPr>
+          <w:p>
+            <w:pPr>
+              <w:spacing w:line="257" w:lineRule="auto"/>
+              <w:ind w:left="57" w:right="57"/>
+              <w:jc w:val="center"/>
+              <w:rPr>
+                <w:color w:val="000000"/>
+                <w:sz w:val="20"/>
+                <w:lang w:val="es-ES" w:eastAsia="es-ES"/>
+              </w:rPr>
+            </w:pPr>
+            <w:r>
+              <w:rPr>
+                <w:color w:val="000000"/>
+                <w:sz w:val="20"/>
+                <w:lang w:val="es-ES" w:eastAsia="es-ES"/>
+              </w:rPr>
+              <w:t>50</w:t>
+            </w:r>
+          </w:p>
+        </w:tc>
+        <w:tc>
+          <w:tcPr>
+            <w:tcW w:w="1843" w:type="dxa"/>
+            <w:tcBorders>
+              <w:top w:val="single" w:sz="4" w:space="0" w:color="0070C0"/>
+            </w:tcBorders>
+            <w:shd w:val="clear" w:color="auto" w:fill="D9E2F3"/>
+            <w:vAlign w:val="center"/>
+          </w:tcPr>
+          <w:p>
+            <w:pPr>
+              <w:spacing w:line="257" w:lineRule="auto"/>
+              <w:ind w:left="57" w:right="57"/>
+              <w:jc w:val="center"/>
+              <w:rPr>
+                <w:color w:val="000000"/>
+                <w:sz w:val="20"/>
+                <w:lang w:val="es-ES" w:eastAsia="es-ES"/>
+              </w:rPr>
+            </w:pPr>
+            <w:r>
+              <w:rPr>
+                <w:color w:val="000000"/>
+                <w:sz w:val="20"/>
+                <w:lang w:val="es-ES" w:eastAsia="es-ES"/>
+              </w:rPr>
+              <w:t>20</w:t>
+            </w:r>
+          </w:p>
+        </w:tc>
+      </w:tr>
+      <w:tr>
+        <w:trPr>
+          <w:trHeight w:val="794"/>
+          <w:jc w:val="center"/>
+        </w:trPr>
+        <w:tc>
+          <w:tcPr>
+            <w:tcW w:w="1565" w:type="dxa"/>
+            <w:vAlign w:val="center"/>
+          </w:tcPr>
+          <w:p>
+            <w:pPr>
+              <w:spacing w:line="257" w:lineRule="auto"/>
+              <w:ind w:left="57" w:right="57"/>
+              <w:jc w:val="center"/>
+              <w:rPr>
+                <w:color w:val="000000"/>
+                <w:sz w:val="20"/>
+                <w:lang w:eastAsia="es-ES"/>
+              </w:rPr>
+            </w:pPr>
+            <w:r>
+              <w:rPr>
+                <w:color w:val="000000"/>
+                <w:sz w:val="20"/>
+                <w:lang w:eastAsia="es-ES"/>
+              </w:rPr>
+              <w:t>Ventas esperadas en línea</w:t>
+            </w:r>
+          </w:p>
+        </w:tc>
+        <w:tc>
+          <w:tcPr>
+            <w:tcW w:w="1270" w:type="dxa"/>
+            <w:vAlign w:val="center"/>
+          </w:tcPr>
+          <w:p>
+            <w:pPr>
+              <w:spacing w:line="257" w:lineRule="auto"/>
+              <w:ind w:left="57" w:right="57"/>
+              <w:jc w:val="center"/>
+              <w:rPr>
+                <w:color w:val="000000"/>
+                <w:sz w:val="20"/>
+                <w:lang w:eastAsia="es-ES"/>
+              </w:rPr>
+            </w:pPr>
+            <w:r>
+              <w:rPr>
+                <w:color w:val="000000"/>
+                <w:sz w:val="20"/>
+                <w:lang w:eastAsia="es-ES"/>
+              </w:rPr>
+              <w:t>30</w:t>
+            </w:r>
+          </w:p>
+        </w:tc>
+        <w:tc>
+          <w:tcPr>
+            <w:tcW w:w="1418" w:type="dxa"/>
+            <w:vAlign w:val="center"/>
+          </w:tcPr>
+          <w:p>
+            <w:pPr>
+              <w:spacing w:line="257" w:lineRule="auto"/>
+              <w:ind w:left="57" w:right="57"/>
+              <w:jc w:val="center"/>
+              <w:rPr>
+                <w:color w:val="000000"/>
+                <w:sz w:val="20"/>
+                <w:lang w:eastAsia="es-ES"/>
+              </w:rPr>
+            </w:pPr>
+            <w:r>
+              <w:rPr>
+                <w:color w:val="000000"/>
+                <w:sz w:val="20"/>
+                <w:lang w:eastAsia="es-ES"/>
+              </w:rPr>
+              <w:t>8</w:t>
+            </w:r>
+          </w:p>
+        </w:tc>
+        <w:tc>
+          <w:tcPr>
+            <w:tcW w:w="1134" w:type="dxa"/>
+            <w:vAlign w:val="center"/>
+          </w:tcPr>
+          <w:p>
+            <w:pPr>
+              <w:spacing w:line="257" w:lineRule="auto"/>
+              <w:ind w:left="57" w:right="57"/>
+              <w:jc w:val="center"/>
+              <w:rPr>
+                <w:color w:val="000000"/>
+                <w:sz w:val="20"/>
+                <w:lang w:val="es-ES" w:eastAsia="es-ES"/>
+              </w:rPr>
+            </w:pPr>
+            <w:r>
+              <w:rPr>
+                <w:color w:val="000000"/>
+                <w:sz w:val="20"/>
+                <w:lang w:val="es-ES" w:eastAsia="es-ES"/>
+              </w:rPr>
+              <w:t>20</w:t>
+            </w:r>
+          </w:p>
+        </w:tc>
+        <w:tc>
+          <w:tcPr>
+            <w:tcW w:w="1843" w:type="dxa"/>
+            <w:vAlign w:val="center"/>
+          </w:tcPr>
+          <w:p>
+            <w:pPr>
+              <w:spacing w:line="257" w:lineRule="auto"/>
+              <w:ind w:left="57" w:right="57"/>
+              <w:jc w:val="center"/>
+              <w:rPr>
+                <w:color w:val="000000"/>
+                <w:sz w:val="20"/>
+                <w:lang w:val="es-ES" w:eastAsia="es-ES"/>
+              </w:rPr>
+            </w:pPr>
+            <w:r>
+              <w:rPr>
+                <w:color w:val="000000"/>
+                <w:sz w:val="20"/>
+                <w:lang w:val="es-ES" w:eastAsia="es-ES"/>
+              </w:rPr>
+              <w:t>10</w:t>
+            </w:r>
+          </w:p>
+        </w:tc>
+      </w:tr>
+    </w:tbl>
+    <w:p>
+      <w:pPr>
+        <w:spacing w:line="360" w:lineRule="auto"/>
+        <w:ind w:left="360"/>
+        <w:jc w:val="both"/>
+      </w:pPr>
+    </w:p>
+    <w:p>
+      <w:pPr>
+        <w:spacing w:line="360" w:lineRule="auto"/>
+        <w:ind w:left="360"/>
+        <w:jc w:val="both"/>
+      </w:pPr>
+      <w:r>
+        <w:t>Figura 1: Tipos de productos.</w:t>
+      </w:r>
+    </w:p>
+    <w:p>
+      <w:pPr>
+        <w:ind w:left="1080"/>
+        <w:rPr>
+          <w:highlight w:val="yellow"/>
+        </w:rPr>
+      </w:pPr>
+    </w:p>
+    <w:p>
+      <w:pPr>
         <w:pStyle w:val="Ttulo2"/>
         <w:numPr>
           <w:ilvl w:val="1"/>
@@ -1976,8 +2518,698 @@
     </w:p>
     <w:p>
       <w:pPr>
+        <w:pStyle w:val="Listaconnmeros"/>
+        <w:numPr>
+          <w:ilvl w:val="0"/>
+          <w:numId w:val="0"/>
+        </w:numPr>
+        <w:spacing w:line="360" w:lineRule="auto"/>
+        <w:ind w:left="360"/>
+        <w:jc w:val="both"/>
+        <w:rPr>
+          <w:rFonts w:ascii="Arial" w:eastAsia="Calibri" w:hAnsi="Arial"/>
+          <w:szCs w:val="22"/>
+          <w:lang w:val="es-VE" w:eastAsia="en-US"/>
+        </w:rPr>
+      </w:pPr>
+      <w:r>
+        <w:rPr>
+          <w:rFonts w:ascii="Arial" w:eastAsia="Calibri" w:hAnsi="Arial"/>
+          <w:szCs w:val="22"/>
+          <w:lang w:val="es-VE" w:eastAsia="en-US"/>
+        </w:rPr>
+        <w:t>La empresa Tuneo SAC requiere un sistema de venta en línea de sus productos y servicios.</w:t>
+      </w:r>
+    </w:p>
+    <w:p>
+      <w:pPr>
+        <w:pStyle w:val="Listaconnmeros"/>
+        <w:numPr>
+          <w:ilvl w:val="0"/>
+          <w:numId w:val="0"/>
+        </w:numPr>
+        <w:spacing w:line="360" w:lineRule="auto"/>
+        <w:ind w:left="360"/>
+        <w:jc w:val="both"/>
+        <w:rPr>
+          <w:rFonts w:ascii="Arial" w:eastAsia="Calibri" w:hAnsi="Arial"/>
+          <w:szCs w:val="22"/>
+          <w:lang w:val="es-VE" w:eastAsia="en-US"/>
+        </w:rPr>
+      </w:pPr>
+    </w:p>
+    <w:p>
+      <w:pPr>
+        <w:pStyle w:val="Listaconnmeros"/>
+        <w:numPr>
+          <w:ilvl w:val="0"/>
+          <w:numId w:val="0"/>
+        </w:numPr>
+        <w:spacing w:line="360" w:lineRule="auto"/>
+        <w:ind w:left="360"/>
+        <w:jc w:val="both"/>
+        <w:rPr>
+          <w:rFonts w:ascii="Arial" w:eastAsia="Calibri" w:hAnsi="Arial"/>
+          <w:szCs w:val="22"/>
+          <w:lang w:val="es-VE" w:eastAsia="en-US"/>
+        </w:rPr>
+      </w:pPr>
+      <w:r>
+        <w:rPr>
+          <w:rFonts w:ascii="Arial" w:eastAsia="Calibri" w:hAnsi="Arial"/>
+          <w:szCs w:val="22"/>
+          <w:lang w:val="es-VE" w:eastAsia="en-US"/>
+        </w:rPr>
+        <w:t>Tuneo ofrece cuatro tipos de productos:</w:t>
+      </w:r>
+    </w:p>
+    <w:p>
+      <w:pPr>
+        <w:pStyle w:val="Listaconnmeros"/>
+        <w:numPr>
+          <w:ilvl w:val="0"/>
+          <w:numId w:val="0"/>
+        </w:numPr>
+        <w:spacing w:line="360" w:lineRule="auto"/>
+        <w:ind w:left="360"/>
+        <w:jc w:val="both"/>
+        <w:rPr>
+          <w:rFonts w:ascii="Arial" w:eastAsia="Calibri" w:hAnsi="Arial"/>
+          <w:szCs w:val="22"/>
+          <w:lang w:val="es-VE" w:eastAsia="en-US"/>
+        </w:rPr>
+      </w:pPr>
+    </w:p>
+    <w:p>
+      <w:pPr>
+        <w:pStyle w:val="Listaconnmeros"/>
+        <w:numPr>
+          <w:ilvl w:val="0"/>
+          <w:numId w:val="34"/>
+        </w:numPr>
+        <w:spacing w:line="360" w:lineRule="auto"/>
+        <w:jc w:val="both"/>
+        <w:rPr>
+          <w:rFonts w:ascii="Arial" w:eastAsia="Calibri" w:hAnsi="Arial"/>
+          <w:szCs w:val="22"/>
+          <w:lang w:val="es-VE" w:eastAsia="en-US"/>
+        </w:rPr>
+      </w:pPr>
+      <w:r>
+        <w:rPr>
+          <w:rFonts w:ascii="Arial" w:eastAsia="Calibri" w:hAnsi="Arial"/>
+          <w:szCs w:val="22"/>
+          <w:lang w:val="es-VE" w:eastAsia="en-US"/>
+        </w:rPr>
+        <w:t>Armables: Productos que se puede desglosar forman figuras de animales y árboles.</w:t>
+      </w:r>
+    </w:p>
+    <w:p>
+      <w:pPr>
+        <w:pStyle w:val="Listaconnmeros"/>
+        <w:numPr>
+          <w:ilvl w:val="0"/>
+          <w:numId w:val="0"/>
+        </w:numPr>
+        <w:spacing w:line="360" w:lineRule="auto"/>
+        <w:ind w:left="1080"/>
+        <w:jc w:val="both"/>
+        <w:rPr>
+          <w:rFonts w:ascii="Arial" w:eastAsia="Calibri" w:hAnsi="Arial"/>
+          <w:szCs w:val="22"/>
+          <w:lang w:val="es-VE" w:eastAsia="en-US"/>
+        </w:rPr>
+      </w:pPr>
+    </w:p>
+    <w:p>
+      <w:pPr>
+        <w:pStyle w:val="Listaconnmeros"/>
+        <w:numPr>
+          <w:ilvl w:val="0"/>
+          <w:numId w:val="0"/>
+        </w:numPr>
+        <w:spacing w:line="360" w:lineRule="auto"/>
+        <w:ind w:left="1080"/>
+        <w:jc w:val="both"/>
+        <w:rPr>
+          <w:rFonts w:ascii="Arial" w:eastAsia="Calibri" w:hAnsi="Arial"/>
+          <w:szCs w:val="22"/>
+          <w:lang w:val="es-VE" w:eastAsia="en-US"/>
+        </w:rPr>
+      </w:pPr>
+      <w:r>
+        <w:rPr>
+          <w:rFonts w:ascii="Arial" w:eastAsia="Calibri" w:hAnsi="Arial"/>
+          <w:noProof/>
+          <w:szCs w:val="22"/>
+          <w:lang w:val="es-VE" w:eastAsia="en-US"/>
+        </w:rPr>
+        <w:lastRenderedPageBreak/>
+        <w:drawing>
+          <wp:inline distT="0" distB="0" distL="0" distR="0" wp14:anchorId="588A5581" wp14:editId="495802AF">
+            <wp:extent cx="1781175" cy="1381125"/>
+            <wp:effectExtent l="0" t="0" r="9525" b="9525"/>
+            <wp:docPr id="2" name="Imagen 2" descr="Un dibujo de una persona&#10;&#10;Descripción generada automáticamente con confianza media"/>
+            <wp:cNvGraphicFramePr>
+              <a:graphicFrameLocks xmlns:a="http://schemas.openxmlformats.org/drawingml/2006/main" noChangeAspect="1"/>
+            </wp:cNvGraphicFramePr>
+            <a:graphic xmlns:a="http://schemas.openxmlformats.org/drawingml/2006/main">
+              <a:graphicData uri="http://schemas.openxmlformats.org/drawingml/2006/picture">
+                <pic:pic xmlns:pic="http://schemas.openxmlformats.org/drawingml/2006/picture">
+                  <pic:nvPicPr>
+                    <pic:cNvPr id="2" name="Imagen 2" descr="Un dibujo de una persona&#10;&#10;Descripción generada automáticamente con confianza media"/>
+                    <pic:cNvPicPr>
+                      <a:picLocks noChangeAspect="1" noChangeArrowheads="1"/>
+                    </pic:cNvPicPr>
+                  </pic:nvPicPr>
+                  <pic:blipFill>
+                    <a:blip r:embed="rId6">
+                      <a:extLst>
+                        <a:ext uri="{28A0092B-C50C-407E-A947-70E740481C1C}">
+                          <a14:useLocalDpi xmlns:a14="http://schemas.microsoft.com/office/drawing/2010/main" val="0"/>
+                        </a:ext>
+                      </a:extLst>
+                    </a:blip>
+                    <a:srcRect/>
+                    <a:stretch>
+                      <a:fillRect/>
+                    </a:stretch>
+                  </pic:blipFill>
+                  <pic:spPr bwMode="auto">
+                    <a:xfrm>
+                      <a:off x="0" y="0"/>
+                      <a:ext cx="1781175" cy="1381125"/>
+                    </a:xfrm>
+                    <a:prstGeom prst="rect">
+                      <a:avLst/>
+                    </a:prstGeom>
+                    <a:noFill/>
+                    <a:ln>
+                      <a:noFill/>
+                    </a:ln>
+                  </pic:spPr>
+                </pic:pic>
+              </a:graphicData>
+            </a:graphic>
+          </wp:inline>
+        </w:drawing>
+      </w:r>
+    </w:p>
+    <w:p>
+      <w:pPr>
+        <w:pStyle w:val="Listaconnmeros"/>
+        <w:numPr>
+          <w:ilvl w:val="0"/>
+          <w:numId w:val="0"/>
+        </w:numPr>
+        <w:spacing w:line="360" w:lineRule="auto"/>
+        <w:ind w:left="360"/>
+        <w:jc w:val="both"/>
+        <w:rPr>
+          <w:rFonts w:ascii="Arial" w:eastAsia="Calibri" w:hAnsi="Arial"/>
+          <w:szCs w:val="22"/>
+          <w:lang w:val="es-VE" w:eastAsia="en-US"/>
+        </w:rPr>
+      </w:pPr>
+    </w:p>
+    <w:p>
+      <w:pPr>
+        <w:pStyle w:val="Listaconnmeros"/>
+        <w:numPr>
+          <w:ilvl w:val="0"/>
+          <w:numId w:val="34"/>
+        </w:numPr>
+        <w:spacing w:line="360" w:lineRule="auto"/>
+        <w:jc w:val="both"/>
+        <w:rPr>
+          <w:rFonts w:ascii="Arial" w:eastAsia="Calibri" w:hAnsi="Arial"/>
+          <w:szCs w:val="22"/>
+          <w:lang w:val="es-VE" w:eastAsia="en-US"/>
+        </w:rPr>
+      </w:pPr>
+      <w:r>
+        <w:rPr>
+          <w:rFonts w:ascii="Arial" w:eastAsia="Calibri" w:hAnsi="Arial"/>
+          <w:szCs w:val="22"/>
+          <w:lang w:val="es-VE" w:eastAsia="en-US"/>
+        </w:rPr>
+        <w:t>Modulares que son bloques en tercera dimensión que pueden apilarse.</w:t>
+      </w:r>
+    </w:p>
+    <w:p>
+      <w:pPr>
+        <w:pStyle w:val="Listaconnmeros"/>
+        <w:numPr>
+          <w:ilvl w:val="0"/>
+          <w:numId w:val="0"/>
+        </w:numPr>
+        <w:spacing w:line="360" w:lineRule="auto"/>
+        <w:ind w:left="1080"/>
+        <w:jc w:val="both"/>
+        <w:rPr>
+          <w:rFonts w:ascii="Arial" w:eastAsia="Calibri" w:hAnsi="Arial"/>
+          <w:szCs w:val="22"/>
+          <w:lang w:val="es-VE" w:eastAsia="en-US"/>
+        </w:rPr>
+      </w:pPr>
+    </w:p>
+    <w:p>
+      <w:pPr>
+        <w:pStyle w:val="Listaconnmeros"/>
+        <w:numPr>
+          <w:ilvl w:val="0"/>
+          <w:numId w:val="0"/>
+        </w:numPr>
+        <w:spacing w:line="360" w:lineRule="auto"/>
+        <w:ind w:left="1080"/>
+        <w:jc w:val="both"/>
+        <w:rPr>
+          <w:rFonts w:ascii="Arial" w:eastAsia="Calibri" w:hAnsi="Arial"/>
+          <w:szCs w:val="22"/>
+          <w:lang w:val="es-VE" w:eastAsia="en-US"/>
+        </w:rPr>
+      </w:pPr>
+    </w:p>
+    <w:p>
+      <w:pPr>
+        <w:pStyle w:val="Listaconnmeros"/>
+        <w:numPr>
+          <w:ilvl w:val="0"/>
+          <w:numId w:val="0"/>
+        </w:numPr>
+        <w:spacing w:line="360" w:lineRule="auto"/>
+        <w:ind w:left="360"/>
+        <w:jc w:val="both"/>
+        <w:rPr>
+          <w:rFonts w:ascii="Arial" w:eastAsia="Calibri" w:hAnsi="Arial"/>
+          <w:szCs w:val="22"/>
+          <w:lang w:val="es-VE" w:eastAsia="en-US"/>
+        </w:rPr>
+      </w:pPr>
+    </w:p>
+    <w:p>
+      <w:pPr>
+        <w:pStyle w:val="Listaconnmeros"/>
+        <w:numPr>
+          <w:ilvl w:val="0"/>
+          <w:numId w:val="34"/>
+        </w:numPr>
+        <w:spacing w:line="360" w:lineRule="auto"/>
+        <w:jc w:val="both"/>
+        <w:rPr>
+          <w:rFonts w:ascii="Arial" w:eastAsia="Calibri" w:hAnsi="Arial"/>
+          <w:szCs w:val="22"/>
+          <w:lang w:val="es-VE" w:eastAsia="en-US"/>
+        </w:rPr>
+      </w:pPr>
+      <w:r>
+        <w:rPr>
+          <w:rFonts w:ascii="Arial" w:eastAsia="Calibri" w:hAnsi="Arial"/>
+          <w:szCs w:val="22"/>
+          <w:lang w:val="es-VE" w:eastAsia="en-US"/>
+        </w:rPr>
+        <w:t>Tallados que son productos hechos a media con representaciones a alto relieve en base de madera.</w:t>
+      </w:r>
+    </w:p>
+    <w:p>
+      <w:pPr>
+        <w:pStyle w:val="Prrafodelista"/>
+        <w:spacing w:line="360" w:lineRule="auto"/>
+        <w:jc w:val="both"/>
+      </w:pPr>
+    </w:p>
+    <w:p>
+      <w:pPr>
+        <w:pStyle w:val="Listaconnmeros"/>
+        <w:numPr>
+          <w:ilvl w:val="0"/>
+          <w:numId w:val="0"/>
+        </w:numPr>
+        <w:spacing w:line="360" w:lineRule="auto"/>
+        <w:ind w:left="1080"/>
+        <w:jc w:val="both"/>
+        <w:rPr>
+          <w:rFonts w:ascii="Arial" w:eastAsia="Calibri" w:hAnsi="Arial"/>
+          <w:szCs w:val="22"/>
+          <w:lang w:val="es-VE" w:eastAsia="en-US"/>
+        </w:rPr>
+      </w:pPr>
+      <w:r>
+        <w:rPr>
+          <w:rFonts w:ascii="Arial" w:eastAsia="Calibri" w:hAnsi="Arial"/>
+          <w:noProof/>
+          <w:szCs w:val="22"/>
+          <w:lang w:val="es-VE" w:eastAsia="en-US"/>
+        </w:rPr>
+        <w:drawing>
+          <wp:inline distT="0" distB="0" distL="0" distR="0" wp14:anchorId="4DFF1F5D" wp14:editId="784546C3">
+            <wp:extent cx="1504950" cy="2009775"/>
+            <wp:effectExtent l="0" t="0" r="0" b="9525"/>
+            <wp:docPr id="1" name="Imagen 1" descr="Imagen que contiene pasto, caja, viejo, hecho de madera&#10;&#10;Descripción generada automáticamente"/>
+            <wp:cNvGraphicFramePr>
+              <a:graphicFrameLocks xmlns:a="http://schemas.openxmlformats.org/drawingml/2006/main" noChangeAspect="1"/>
+            </wp:cNvGraphicFramePr>
+            <a:graphic xmlns:a="http://schemas.openxmlformats.org/drawingml/2006/main">
+              <a:graphicData uri="http://schemas.openxmlformats.org/drawingml/2006/picture">
+                <pic:pic xmlns:pic="http://schemas.openxmlformats.org/drawingml/2006/picture">
+                  <pic:nvPicPr>
+                    <pic:cNvPr id="1" name="Imagen 1" descr="Imagen que contiene pasto, caja, viejo, hecho de madera&#10;&#10;Descripción generada automáticamente"/>
+                    <pic:cNvPicPr>
+                      <a:picLocks noChangeAspect="1" noChangeArrowheads="1"/>
+                    </pic:cNvPicPr>
+                  </pic:nvPicPr>
+                  <pic:blipFill>
+                    <a:blip r:embed="rId7" cstate="print">
+                      <a:extLst>
+                        <a:ext uri="{28A0092B-C50C-407E-A947-70E740481C1C}">
+                          <a14:useLocalDpi xmlns:a14="http://schemas.microsoft.com/office/drawing/2010/main" val="0"/>
+                        </a:ext>
+                      </a:extLst>
+                    </a:blip>
+                    <a:srcRect/>
+                    <a:stretch>
+                      <a:fillRect/>
+                    </a:stretch>
+                  </pic:blipFill>
+                  <pic:spPr bwMode="auto">
+                    <a:xfrm>
+                      <a:off x="0" y="0"/>
+                      <a:ext cx="1504950" cy="2009775"/>
+                    </a:xfrm>
+                    <a:prstGeom prst="rect">
+                      <a:avLst/>
+                    </a:prstGeom>
+                    <a:noFill/>
+                    <a:ln>
+                      <a:noFill/>
+                    </a:ln>
+                  </pic:spPr>
+                </pic:pic>
+              </a:graphicData>
+            </a:graphic>
+          </wp:inline>
+        </w:drawing>
+      </w:r>
+    </w:p>
+    <w:p>
+      <w:pPr>
+        <w:pStyle w:val="Listaconnmeros"/>
+        <w:numPr>
+          <w:ilvl w:val="0"/>
+          <w:numId w:val="0"/>
+        </w:numPr>
+        <w:spacing w:line="360" w:lineRule="auto"/>
+        <w:ind w:left="360"/>
+        <w:jc w:val="both"/>
+        <w:rPr>
+          <w:rFonts w:ascii="Arial" w:eastAsia="Calibri" w:hAnsi="Arial"/>
+          <w:szCs w:val="22"/>
+          <w:lang w:val="es-VE" w:eastAsia="en-US"/>
+        </w:rPr>
+      </w:pPr>
+    </w:p>
+    <w:p>
+      <w:pPr>
+        <w:pStyle w:val="Listaconnmeros"/>
+        <w:numPr>
+          <w:ilvl w:val="0"/>
+          <w:numId w:val="34"/>
+        </w:numPr>
+        <w:spacing w:line="360" w:lineRule="auto"/>
+        <w:jc w:val="both"/>
+        <w:rPr>
+          <w:rFonts w:ascii="Arial" w:eastAsia="Calibri" w:hAnsi="Arial"/>
+          <w:szCs w:val="22"/>
+          <w:lang w:val="es-VE" w:eastAsia="en-US"/>
+        </w:rPr>
+      </w:pPr>
+      <w:r>
+        <w:rPr>
+          <w:rFonts w:ascii="Arial" w:eastAsia="Calibri" w:hAnsi="Arial"/>
+          <w:szCs w:val="22"/>
+          <w:lang w:val="es-VE" w:eastAsia="en-US"/>
+        </w:rPr>
+        <w:t>Premium que son productos a media para clientes empresariales que pueden repartirse en eventos.</w:t>
+      </w:r>
+    </w:p>
+    <w:p>
+      <w:pPr>
+        <w:pStyle w:val="Listaconnmeros"/>
+        <w:numPr>
+          <w:ilvl w:val="0"/>
+          <w:numId w:val="0"/>
+        </w:numPr>
+        <w:spacing w:line="360" w:lineRule="auto"/>
+        <w:ind w:left="360"/>
+        <w:jc w:val="both"/>
+        <w:rPr>
+          <w:rFonts w:ascii="Arial" w:eastAsia="Calibri" w:hAnsi="Arial"/>
+          <w:szCs w:val="22"/>
+          <w:lang w:val="es-VE" w:eastAsia="en-US"/>
+        </w:rPr>
+      </w:pPr>
+    </w:p>
+    <w:p>
+      <w:pPr>
+        <w:pStyle w:val="Listaconnmeros"/>
+        <w:numPr>
+          <w:ilvl w:val="0"/>
+          <w:numId w:val="0"/>
+        </w:numPr>
+        <w:spacing w:line="360" w:lineRule="auto"/>
+        <w:ind w:left="360"/>
+        <w:jc w:val="both"/>
+        <w:rPr>
+          <w:rFonts w:ascii="Arial" w:eastAsia="Calibri" w:hAnsi="Arial"/>
+          <w:szCs w:val="22"/>
+          <w:lang w:val="es-VE" w:eastAsia="en-US"/>
+        </w:rPr>
+      </w:pPr>
+      <w:r>
+        <w:rPr>
+          <w:rFonts w:ascii="Arial" w:eastAsia="Calibri" w:hAnsi="Arial"/>
+          <w:szCs w:val="22"/>
+          <w:lang w:val="es-VE" w:eastAsia="en-US"/>
+        </w:rPr>
+        <w:t>La empresa sufre una caída de las ventas producto del efecto de la pandemia y decide agregar un canal de venta adicional que es una plataforma en línea dado que están realizando ventas vía Redes Sociales pero el pago se realiza por depósito a cuenta de la empresa y el proceso de venta es manual.</w:t>
+      </w:r>
+    </w:p>
+    <w:p>
+      <w:pPr>
+        <w:pStyle w:val="Listaconnmeros"/>
+        <w:numPr>
+          <w:ilvl w:val="0"/>
+          <w:numId w:val="0"/>
+        </w:numPr>
+        <w:spacing w:line="360" w:lineRule="auto"/>
+        <w:ind w:left="360"/>
+        <w:jc w:val="both"/>
+        <w:rPr>
+          <w:rFonts w:ascii="Arial" w:eastAsia="Calibri" w:hAnsi="Arial"/>
+          <w:szCs w:val="22"/>
+          <w:lang w:val="es-VE" w:eastAsia="en-US"/>
+        </w:rPr>
+      </w:pPr>
+    </w:p>
+    <w:p>
+      <w:pPr>
+        <w:pStyle w:val="Listaconnmeros"/>
+        <w:numPr>
+          <w:ilvl w:val="0"/>
+          <w:numId w:val="0"/>
+        </w:numPr>
+        <w:spacing w:line="360" w:lineRule="auto"/>
+        <w:ind w:left="360"/>
+        <w:jc w:val="both"/>
+        <w:rPr>
+          <w:rFonts w:ascii="Arial" w:eastAsia="Calibri" w:hAnsi="Arial"/>
+          <w:szCs w:val="22"/>
+          <w:lang w:val="es-VE" w:eastAsia="en-US"/>
+        </w:rPr>
+      </w:pPr>
+      <w:r>
+        <w:rPr>
+          <w:rFonts w:ascii="Arial" w:eastAsia="Calibri" w:hAnsi="Arial"/>
+          <w:szCs w:val="22"/>
+          <w:lang w:val="es-VE" w:eastAsia="en-US"/>
+        </w:rPr>
+        <w:t>Los pagos deben realizarse de dos formas: depósito a cuenta y pago con tarjeta.</w:t>
+      </w:r>
+    </w:p>
+    <w:p>
+      <w:pPr>
+        <w:pStyle w:val="Listaconnmeros"/>
+        <w:numPr>
+          <w:ilvl w:val="0"/>
+          <w:numId w:val="0"/>
+        </w:numPr>
+        <w:spacing w:line="360" w:lineRule="auto"/>
+        <w:ind w:left="360"/>
+        <w:jc w:val="both"/>
+        <w:rPr>
+          <w:rFonts w:ascii="Arial" w:eastAsia="Calibri" w:hAnsi="Arial"/>
+          <w:szCs w:val="22"/>
+          <w:lang w:val="es-VE" w:eastAsia="en-US"/>
+        </w:rPr>
+      </w:pPr>
+    </w:p>
+    <w:p>
+      <w:pPr>
+        <w:pStyle w:val="Listaconnmeros"/>
+        <w:numPr>
+          <w:ilvl w:val="0"/>
+          <w:numId w:val="0"/>
+        </w:numPr>
+        <w:spacing w:line="360" w:lineRule="auto"/>
+        <w:ind w:left="360"/>
+        <w:jc w:val="both"/>
+        <w:rPr>
+          <w:rFonts w:ascii="Arial" w:eastAsia="Calibri" w:hAnsi="Arial"/>
+          <w:szCs w:val="22"/>
+          <w:lang w:val="es-VE" w:eastAsia="en-US"/>
+        </w:rPr>
+      </w:pPr>
+      <w:r>
+        <w:rPr>
+          <w:rFonts w:ascii="Arial" w:eastAsia="Calibri" w:hAnsi="Arial"/>
+          <w:szCs w:val="22"/>
+          <w:lang w:val="es-VE" w:eastAsia="en-US"/>
+        </w:rPr>
+        <w:lastRenderedPageBreak/>
+        <w:t>Las ventas esperadas por la empresa son $3000 dólares mensuales para generar rentabilidad.</w:t>
+      </w:r>
+    </w:p>
+    <w:p>
+      <w:pPr>
+        <w:pStyle w:val="Listaconnmeros"/>
+        <w:numPr>
+          <w:ilvl w:val="0"/>
+          <w:numId w:val="0"/>
+        </w:numPr>
+        <w:spacing w:line="360" w:lineRule="auto"/>
+        <w:ind w:left="360"/>
+        <w:jc w:val="both"/>
+        <w:rPr>
+          <w:rFonts w:ascii="Arial" w:eastAsia="Calibri" w:hAnsi="Arial"/>
+          <w:szCs w:val="22"/>
+          <w:lang w:val="es-VE" w:eastAsia="en-US"/>
+        </w:rPr>
+      </w:pPr>
+    </w:p>
+    <w:p>
+      <w:pPr>
+        <w:pStyle w:val="Listaconnmeros"/>
+        <w:numPr>
+          <w:ilvl w:val="0"/>
+          <w:numId w:val="0"/>
+        </w:numPr>
+        <w:spacing w:line="360" w:lineRule="auto"/>
+        <w:ind w:left="360"/>
+        <w:jc w:val="both"/>
+        <w:rPr>
+          <w:rFonts w:ascii="Arial" w:eastAsia="Calibri" w:hAnsi="Arial"/>
+          <w:szCs w:val="22"/>
+          <w:lang w:val="es-VE" w:eastAsia="en-US"/>
+        </w:rPr>
+      </w:pPr>
+      <w:r>
+        <w:rPr>
+          <w:rFonts w:ascii="Arial" w:eastAsia="Calibri" w:hAnsi="Arial"/>
+          <w:szCs w:val="22"/>
+          <w:lang w:val="es-VE" w:eastAsia="en-US"/>
+        </w:rPr>
+        <w:t>Existe una gran importancia en mostrar los productos en 3D y un configurador de material y texturas para lo cual se requiere el uso de renderizado en la plataforma web de Ventas en línea.</w:t>
+      </w:r>
+    </w:p>
+    <w:p>
+      <w:pPr>
+        <w:pStyle w:val="Listaconnmeros"/>
+        <w:numPr>
+          <w:ilvl w:val="0"/>
+          <w:numId w:val="0"/>
+        </w:numPr>
+        <w:spacing w:line="360" w:lineRule="auto"/>
+        <w:ind w:left="360"/>
+        <w:jc w:val="both"/>
+        <w:rPr>
+          <w:rFonts w:ascii="Arial" w:eastAsia="Calibri" w:hAnsi="Arial"/>
+          <w:szCs w:val="22"/>
+          <w:lang w:val="es-VE" w:eastAsia="en-US"/>
+        </w:rPr>
+      </w:pPr>
+    </w:p>
+    <w:p>
+      <w:pPr>
+        <w:pStyle w:val="Listaconnmeros"/>
+        <w:numPr>
+          <w:ilvl w:val="0"/>
+          <w:numId w:val="0"/>
+        </w:numPr>
+        <w:spacing w:line="360" w:lineRule="auto"/>
+        <w:ind w:left="360"/>
+        <w:jc w:val="both"/>
+        <w:rPr>
+          <w:rFonts w:ascii="Arial" w:eastAsia="Calibri" w:hAnsi="Arial"/>
+          <w:szCs w:val="22"/>
+          <w:lang w:val="es-VE" w:eastAsia="en-US"/>
+        </w:rPr>
+      </w:pPr>
+      <w:r>
+        <w:rPr>
+          <w:rFonts w:ascii="Arial" w:eastAsia="Calibri" w:hAnsi="Arial"/>
+          <w:szCs w:val="22"/>
+          <w:lang w:val="es-VE" w:eastAsia="en-US"/>
+        </w:rPr>
+        <w:t>La empresa no cuenta con la tecnología propia para desplegar una solución de ventas por lo cual la gerencia estableció adquirir los servicios de una empresa de tecnología y se cree la solución en la nube pública.</w:t>
+      </w:r>
+    </w:p>
+    <w:p>
+      <w:pPr>
+        <w:pStyle w:val="Listaconnmeros"/>
+        <w:numPr>
+          <w:ilvl w:val="0"/>
+          <w:numId w:val="0"/>
+        </w:numPr>
+        <w:spacing w:line="360" w:lineRule="auto"/>
+        <w:ind w:left="360"/>
+        <w:jc w:val="both"/>
+        <w:rPr>
+          <w:rFonts w:ascii="Arial" w:eastAsia="Calibri" w:hAnsi="Arial"/>
+          <w:szCs w:val="22"/>
+          <w:lang w:val="es-VE" w:eastAsia="en-US"/>
+        </w:rPr>
+      </w:pPr>
+    </w:p>
+    <w:p>
+      <w:pPr>
+        <w:pStyle w:val="Listaconnmeros"/>
+        <w:numPr>
+          <w:ilvl w:val="0"/>
+          <w:numId w:val="0"/>
+        </w:numPr>
+        <w:spacing w:line="360" w:lineRule="auto"/>
+        <w:ind w:left="360"/>
+        <w:jc w:val="both"/>
+        <w:rPr>
+          <w:rFonts w:ascii="Arial" w:eastAsia="Calibri" w:hAnsi="Arial"/>
+          <w:szCs w:val="22"/>
+          <w:lang w:val="es-VE" w:eastAsia="en-US"/>
+        </w:rPr>
+      </w:pPr>
+      <w:r>
+        <w:rPr>
+          <w:rFonts w:ascii="Arial" w:eastAsia="Calibri" w:hAnsi="Arial"/>
+          <w:szCs w:val="22"/>
+          <w:lang w:val="es-VE" w:eastAsia="en-US"/>
+        </w:rPr>
+        <w:t>El sistema de venta permitirá controlar el pago realizados de los clientes y la generación de la programación de envío de productos semanal.</w:t>
+      </w:r>
+    </w:p>
+    <w:p>
+      <w:pPr>
         <w:rPr>
           <w:highlight w:val="yellow"/>
+          <w:lang w:val="es-VE"/>
         </w:rPr>
       </w:pPr>
     </w:p>
@@ -2015,9 +3247,51 @@
         <w:spacing w:after="240"/>
         <w:ind w:left="720"/>
         <w:rPr>
-          <w:rFonts w:ascii="Times New Roman" w:eastAsia="Times New Roman" w:hAnsi="Times New Roman" w:cs="Times New Roman"/>
+          <w:rFonts w:eastAsia="Calibri" w:cs="Times New Roman"/>
+          <w:sz w:val="24"/>
+          <w:lang w:val="es-VE" w:eastAsia="en-US"/>
         </w:rPr>
       </w:pPr>
+      <w:r>
+        <w:rPr>
+          <w:rFonts w:eastAsia="Calibri" w:cs="Times New Roman"/>
+          <w:sz w:val="24"/>
+          <w:lang w:val="es-VE" w:eastAsia="en-US"/>
+        </w:rPr>
+        <w:t>El objetivo de la gestión de la configuración es mantener la integridad de l</w:t>
+      </w:r>
+      <w:r>
+        <w:rPr>
+          <w:rFonts w:eastAsia="Calibri" w:cs="Times New Roman"/>
+          <w:sz w:val="24"/>
+          <w:lang w:val="es-VE" w:eastAsia="en-US"/>
+        </w:rPr>
+        <w:t xml:space="preserve">a aplicación de venta Tuneo </w:t>
+      </w:r>
+      <w:r>
+        <w:rPr>
+          <w:rFonts w:eastAsia="Calibri" w:cs="Times New Roman"/>
+          <w:sz w:val="24"/>
+          <w:lang w:val="es-VE" w:eastAsia="en-US"/>
+        </w:rPr>
+        <w:t xml:space="preserve">que se obtienen a lo largo del desarrollo de los sistemas de información, garantizando que no se realizan cambios incontrolados y que todos los participantes en el desarrollo del sistema disponen de la versión adecuada de los </w:t>
+      </w:r>
+      <w:r>
+        <w:rPr>
+          <w:rFonts w:eastAsia="Calibri" w:cs="Times New Roman"/>
+          <w:sz w:val="24"/>
+          <w:lang w:val="es-VE" w:eastAsia="en-US"/>
+        </w:rPr>
+        <w:t>elementos</w:t>
+      </w:r>
+      <w:r>
+        <w:rPr>
+          <w:rFonts w:eastAsia="Calibri" w:cs="Times New Roman"/>
+          <w:sz w:val="24"/>
+          <w:lang w:val="es-VE" w:eastAsia="en-US"/>
+        </w:rPr>
+        <w:t xml:space="preserve"> que manejan. </w:t>
+      </w:r>
     </w:p>
     <w:p>
       <w:pPr>
@@ -2027,24 +3301,14 @@
           <w:rFonts w:ascii="Times New Roman" w:eastAsia="Times New Roman" w:hAnsi="Times New Roman" w:cs="Times New Roman"/>
         </w:rPr>
       </w:pPr>
-    </w:p>
-    <w:p>
-      <w:pPr>
-        <w:spacing w:after="240"/>
-        <w:ind w:left="720"/>
+      <w:r>
         <w:rPr>
-          <w:rFonts w:ascii="Times New Roman" w:eastAsia="Times New Roman" w:hAnsi="Times New Roman" w:cs="Times New Roman"/>
+          <w:rFonts w:eastAsia="Calibri" w:cs="Times New Roman"/>
+          <w:sz w:val="24"/>
+          <w:lang w:val="es-VE" w:eastAsia="en-US"/>
         </w:rPr>
-      </w:pPr>
-    </w:p>
-    <w:p>
-      <w:pPr>
-        <w:spacing w:after="240"/>
-        <w:ind w:left="720"/>
-        <w:rPr>
-          <w:rFonts w:ascii="Times New Roman" w:eastAsia="Times New Roman" w:hAnsi="Times New Roman" w:cs="Times New Roman"/>
-        </w:rPr>
-      </w:pPr>
+        <w:t>Así, entre los elementos de configuración software, se encuentran no únicamente ejecutables y código fuente, sino también los modelos de datos, modelos de procesos, especificaciones de requisitos, pruebas.</w:t>
+      </w:r>
     </w:p>
     <w:p>
       <w:pPr>
@@ -2128,15 +3392,13 @@
       <w:bookmarkStart w:id="7" w:name="_heading=h.4plrzur9e2kq" w:colFirst="0" w:colLast="0"/>
       <w:bookmarkEnd w:id="7"/>
       <w:r>
+        <w:lastRenderedPageBreak/>
         <w:t>Roles y responsabilidades</w:t>
       </w:r>
     </w:p>
     <w:p>
       <w:r>
-        <w:t>A continuación, se presentan los roles de cada integr</w:t>
-      </w:r>
-      <w:r>
-        <w:t>ante del equipo:</w:t>
+        <w:t>A continuación, se presentan los roles de cada integrante del equipo:</w:t>
       </w:r>
     </w:p>
     <w:p/>
@@ -2213,10 +3475,7 @@
       <w:bookmarkStart w:id="9" w:name="_heading=h.pvqn0mpajslj" w:colFirst="0" w:colLast="0"/>
       <w:bookmarkEnd w:id="9"/>
       <w:r>
-        <w:t xml:space="preserve">Herramientas, entorno </w:t>
-      </w:r>
-      <w:r>
-        <w:t>e Infraestructura</w:t>
+        <w:t>Herramientas, entorno e Infraestructura</w:t>
       </w:r>
     </w:p>
     <w:p>
@@ -2347,14 +3606,12 @@
                 <w:b/>
               </w:rPr>
             </w:pPr>
-            <w:proofErr w:type="spellStart"/>
             <w:r>
               <w:rPr>
                 <w:b/>
               </w:rPr>
               <w:t>Clickup</w:t>
             </w:r>
-            <w:proofErr w:type="spellEnd"/>
           </w:p>
         </w:tc>
         <w:tc>
@@ -2409,14 +3666,12 @@
                 <w:b/>
               </w:rPr>
             </w:pPr>
-            <w:proofErr w:type="spellStart"/>
             <w:r>
               <w:rPr>
                 <w:b/>
               </w:rPr>
               <w:t>Flutter</w:t>
             </w:r>
-            <w:proofErr w:type="spellEnd"/>
           </w:p>
         </w:tc>
         <w:tc>
@@ -2441,15 +3696,7 @@
               </w:pBdr>
             </w:pPr>
             <w:r>
-              <w:t xml:space="preserve">Framework de </w:t>
-            </w:r>
-            <w:proofErr w:type="spellStart"/>
-            <w:r>
-              <w:t>google</w:t>
-            </w:r>
-            <w:proofErr w:type="spellEnd"/>
-            <w:r>
-              <w:t xml:space="preserve"> que es usado para escribir el aplicativo móvil.</w:t>
+              <w:t>Framework de google que es usado para escribir el aplicativo móvil.</w:t>
             </w:r>
           </w:p>
         </w:tc>
@@ -2509,15 +3756,7 @@
               </w:pBdr>
             </w:pPr>
             <w:r>
-              <w:t xml:space="preserve">Lenguaje de programación usado para escribir el </w:t>
-            </w:r>
-            <w:proofErr w:type="spellStart"/>
-            <w:r>
-              <w:t>backend</w:t>
-            </w:r>
-            <w:proofErr w:type="spellEnd"/>
-            <w:r>
-              <w:t xml:space="preserve"> del aplicativo móvil.</w:t>
+              <w:t>Lenguaje de programación usado para escribir el backend del aplicativo móvil.</w:t>
             </w:r>
           </w:p>
         </w:tc>
@@ -2570,10 +3809,7 @@
     </w:p>
     <w:p>
       <w:r>
-        <w:t>Presentamos el c</w:t>
-      </w:r>
-      <w:r>
-        <w:t xml:space="preserve">alendario desarrollado por nuestro equipo de trabajo en el proyecto DEALER: </w:t>
+        <w:t xml:space="preserve">Presentamos el calendario desarrollado por nuestro equipo de trabajo en el proyecto DEALER: </w:t>
       </w:r>
     </w:p>
     <w:p/>
@@ -2829,17 +4065,8 @@
                 <w:b/>
                 <w:color w:val="FFFFFF"/>
               </w:rPr>
-              <w:t xml:space="preserve">Nombre del </w:t>
+              <w:t>Nombre del Item</w:t>
             </w:r>
-            <w:proofErr w:type="spellStart"/>
-            <w:r>
-              <w:rPr>
-                <w:b/>
-                <w:color w:val="FFFFFF"/>
-              </w:rPr>
-              <w:t>Item</w:t>
-            </w:r>
-            <w:proofErr w:type="spellEnd"/>
           </w:p>
         </w:tc>
         <w:tc>
@@ -3874,6 +5101,7 @@
           <w:sz w:val="20"/>
           <w:szCs w:val="20"/>
         </w:rPr>
+        <w:lastRenderedPageBreak/>
         <w:t>Tabla 3.</w:t>
       </w:r>
       <w:r>
@@ -3923,15 +5151,7 @@
         <w:t>Caso 1</w:t>
       </w:r>
       <w:r>
-        <w:t xml:space="preserve">: </w:t>
-      </w:r>
-      <w:proofErr w:type="spellStart"/>
-      <w:r>
-        <w:t>Items</w:t>
-      </w:r>
-      <w:proofErr w:type="spellEnd"/>
-      <w:r>
-        <w:t xml:space="preserve"> que no son específicos de un proyecto.</w:t>
+        <w:t>: Items que no son específicos de un proyecto.</w:t>
       </w:r>
     </w:p>
     <w:p>
@@ -4815,7 +6035,6 @@
       <w:bookmarkStart w:id="16" w:name="_heading=h.lwpy5a8v00ds" w:colFirst="0" w:colLast="0"/>
       <w:bookmarkEnd w:id="16"/>
       <w:r>
-        <w:lastRenderedPageBreak/>
         <w:t>Control</w:t>
       </w:r>
     </w:p>
@@ -4863,25 +6082,7 @@
           <w:sz w:val="20"/>
           <w:szCs w:val="20"/>
         </w:rPr>
-        <w:t xml:space="preserve"> Diagrama del repositorio de la empresa DEALER - G1 en </w:t>
-      </w:r>
-      <w:proofErr w:type="spellStart"/>
-      <w:r>
-        <w:rPr>
-          <w:i/>
-          <w:sz w:val="20"/>
-          <w:szCs w:val="20"/>
-        </w:rPr>
-        <w:t>github</w:t>
-      </w:r>
-      <w:proofErr w:type="spellEnd"/>
-      <w:r>
-        <w:rPr>
-          <w:i/>
-          <w:sz w:val="20"/>
-          <w:szCs w:val="20"/>
-        </w:rPr>
-        <w:t>.</w:t>
+        <w:t xml:space="preserve"> Diagrama del repositorio de la empresa DEALER - G1 en github.</w:t>
       </w:r>
     </w:p>
     <w:p>
@@ -4960,14 +6161,7 @@
                 <w:b/>
                 <w:color w:val="FFFFFF"/>
               </w:rPr>
-              <w:t>Líne</w:t>
-            </w:r>
-            <w:r>
-              <w:rPr>
-                <w:b/>
-                <w:color w:val="FFFFFF"/>
-              </w:rPr>
-              <w:t>a Base</w:t>
+              <w:t>Línea Base</w:t>
             </w:r>
           </w:p>
         </w:tc>
@@ -5453,7 +6647,7 @@
                     <pic:cNvPicPr preferRelativeResize="0"/>
                   </pic:nvPicPr>
                   <pic:blipFill>
-                    <a:blip r:embed="rId6"/>
+                    <a:blip r:embed="rId8"/>
                     <a:srcRect t="14273"/>
                     <a:stretch>
                       <a:fillRect/>
@@ -7571,15 +8765,7 @@
               <w:spacing w:line="240" w:lineRule="auto"/>
             </w:pPr>
             <w:r>
-              <w:t xml:space="preserve">Se genera el reporte de cierre formalizado </w:t>
-            </w:r>
-            <w:proofErr w:type="gramStart"/>
-            <w:r>
-              <w:t>correctamente  y</w:t>
-            </w:r>
-            <w:proofErr w:type="gramEnd"/>
-            <w:r>
-              <w:t xml:space="preserve"> la solicitud de cambio culmina  su ciclo de vida</w:t>
+              <w:t>Se genera el reporte de cierre formalizado correctamente  y la solicitud de cambio culmina  su ciclo de vida</w:t>
             </w:r>
           </w:p>
         </w:tc>
@@ -8051,15 +9237,7 @@
           <w:sz w:val="20"/>
           <w:szCs w:val="20"/>
         </w:rPr>
-        <w:t xml:space="preserve"> Clasific</w:t>
-      </w:r>
-      <w:r>
-        <w:rPr>
-          <w:i/>
-          <w:sz w:val="20"/>
-          <w:szCs w:val="20"/>
-        </w:rPr>
-        <w:t>ación de solicitud de cambios</w:t>
+        <w:t xml:space="preserve"> Clasificación de solicitud de cambios</w:t>
       </w:r>
     </w:p>
     <w:p>
@@ -8566,10 +9744,7 @@
     <w:p/>
     <w:p>
       <w:r>
-        <w:t>En este apartado se define las categorías de impacto del proyecto LEADER el cual se viene desarrollando en nuestro pro</w:t>
-      </w:r>
-      <w:r>
-        <w:t>yecto, así como una breve descripción de cada uno de ellos:</w:t>
+        <w:t>En este apartado se define las categorías de impacto del proyecto LEADER el cual se viene desarrollando en nuestro proyecto, así como una breve descripción de cada uno de ellos:</w:t>
       </w:r>
     </w:p>
     <w:p/>
@@ -9329,21 +10504,7 @@
                 <w:b/>
               </w:rPr>
               <w:lastRenderedPageBreak/>
-              <w:t>Autor (</w:t>
-            </w:r>
-            <w:proofErr w:type="spellStart"/>
-            <w:r>
-              <w:rPr>
-                <w:b/>
-              </w:rPr>
-              <w:t>Stakeholder</w:t>
-            </w:r>
-            <w:proofErr w:type="spellEnd"/>
-            <w:r>
-              <w:rPr>
-                <w:b/>
-              </w:rPr>
-              <w:t>)</w:t>
+              <w:t>Autor (Stakeholder)</w:t>
             </w:r>
           </w:p>
         </w:tc>
@@ -9913,21 +11074,7 @@
               <w:rPr>
                 <w:b/>
               </w:rPr>
-              <w:t>Autor (</w:t>
-            </w:r>
-            <w:proofErr w:type="spellStart"/>
-            <w:r>
-              <w:rPr>
-                <w:b/>
-              </w:rPr>
-              <w:t>Stakeholder</w:t>
-            </w:r>
-            <w:proofErr w:type="spellEnd"/>
-            <w:r>
-              <w:rPr>
-                <w:b/>
-              </w:rPr>
-              <w:t>)</w:t>
+              <w:t>Autor (Stakeholder)</w:t>
             </w:r>
           </w:p>
         </w:tc>
@@ -12230,10 +13377,7 @@
     <w:p/>
     <w:p>
       <w:r>
-        <w:t>En este apa</w:t>
-      </w:r>
-      <w:r>
-        <w:t>rtado se proporcionan ejemplos de reporte de Estado para el jefe del Proyecto:</w:t>
+        <w:t>En este apartado se proporcionan ejemplos de reporte de Estado para el jefe del Proyecto:</w:t>
       </w:r>
     </w:p>
     <w:p/>
@@ -12639,25 +13783,7 @@
           <w:sz w:val="20"/>
           <w:szCs w:val="20"/>
         </w:rPr>
-        <w:t xml:space="preserve"> Reportes para el estado para el </w:t>
-      </w:r>
-      <w:proofErr w:type="gramStart"/>
-      <w:r>
-        <w:rPr>
-          <w:i/>
-          <w:sz w:val="20"/>
-          <w:szCs w:val="20"/>
-        </w:rPr>
-        <w:t>Jefe</w:t>
-      </w:r>
-      <w:proofErr w:type="gramEnd"/>
-      <w:r>
-        <w:rPr>
-          <w:i/>
-          <w:sz w:val="20"/>
-          <w:szCs w:val="20"/>
-        </w:rPr>
-        <w:t xml:space="preserve"> de Proyecto N°6</w:t>
+        <w:t xml:space="preserve"> Reportes para el estado para el Jefe de Proyecto N°6</w:t>
       </w:r>
     </w:p>
     <w:p>
@@ -13076,25 +14202,7 @@
           <w:sz w:val="20"/>
           <w:szCs w:val="20"/>
         </w:rPr>
-        <w:t xml:space="preserve"> Reportes para el estado para el </w:t>
-      </w:r>
-      <w:proofErr w:type="gramStart"/>
-      <w:r>
-        <w:rPr>
-          <w:i/>
-          <w:sz w:val="20"/>
-          <w:szCs w:val="20"/>
-        </w:rPr>
-        <w:t>Jefe</w:t>
-      </w:r>
-      <w:proofErr w:type="gramEnd"/>
-      <w:r>
-        <w:rPr>
-          <w:i/>
-          <w:sz w:val="20"/>
-          <w:szCs w:val="20"/>
-        </w:rPr>
-        <w:t xml:space="preserve"> de Proyecto N°7</w:t>
+        <w:t xml:space="preserve"> Reportes para el estado para el Jefe de Proyecto N°7</w:t>
       </w:r>
     </w:p>
     <w:p>
@@ -13507,25 +14615,7 @@
           <w:sz w:val="20"/>
           <w:szCs w:val="20"/>
         </w:rPr>
-        <w:t xml:space="preserve"> Reportes para el estado para el </w:t>
-      </w:r>
-      <w:proofErr w:type="gramStart"/>
-      <w:r>
-        <w:rPr>
-          <w:i/>
-          <w:sz w:val="20"/>
-          <w:szCs w:val="20"/>
-        </w:rPr>
-        <w:t>Jefe</w:t>
-      </w:r>
-      <w:proofErr w:type="gramEnd"/>
-      <w:r>
-        <w:rPr>
-          <w:i/>
-          <w:sz w:val="20"/>
-          <w:szCs w:val="20"/>
-        </w:rPr>
-        <w:t xml:space="preserve"> de Proyecto N°8</w:t>
+        <w:t xml:space="preserve"> Reportes para el estado para el Jefe de Proyecto N°8</w:t>
       </w:r>
     </w:p>
     <w:p>
@@ -13559,18 +14649,7 @@
     </w:p>
     <w:p>
       <w:r>
-        <w:t>E</w:t>
-      </w:r>
-      <w:r>
-        <w:t xml:space="preserve">n este apartado se muestran los reportes y estadísticas recogidas por </w:t>
-      </w:r>
-      <w:proofErr w:type="spellStart"/>
-      <w:r>
-        <w:t>github</w:t>
-      </w:r>
-      <w:proofErr w:type="spellEnd"/>
-      <w:r>
-        <w:t>:</w:t>
+        <w:t>En este apartado se muestran los reportes y estadísticas recogidas por github:</w:t>
       </w:r>
     </w:p>
     <w:p/>
@@ -13601,10 +14680,7 @@
       <w:bookmarkStart w:id="29" w:name="_heading=h.ug0loimq4be2" w:colFirst="0" w:colLast="0"/>
       <w:bookmarkEnd w:id="29"/>
       <w:r>
-        <w:t>Reportes de</w:t>
-      </w:r>
-      <w:r>
-        <w:t xml:space="preserve"> Auditoría Física y Funcional</w:t>
+        <w:t>Reportes de Auditoría Física y Funcional</w:t>
       </w:r>
     </w:p>
     <w:p/>
@@ -13783,19 +14859,11 @@
                 <w:b/>
               </w:rPr>
             </w:pPr>
-            <w:proofErr w:type="spellStart"/>
             <w:r>
               <w:rPr>
                 <w:b/>
               </w:rPr>
-              <w:t>TIpo</w:t>
-            </w:r>
-            <w:proofErr w:type="spellEnd"/>
-            <w:r>
-              <w:rPr>
-                <w:b/>
-              </w:rPr>
-              <w:t xml:space="preserve"> de reporte</w:t>
+              <w:t>TIpo de reporte</w:t>
             </w:r>
           </w:p>
         </w:tc>
@@ -14233,19 +15301,11 @@
                 <w:b/>
               </w:rPr>
             </w:pPr>
-            <w:proofErr w:type="spellStart"/>
             <w:r>
               <w:rPr>
                 <w:b/>
               </w:rPr>
-              <w:t>TIpo</w:t>
-            </w:r>
-            <w:proofErr w:type="spellEnd"/>
-            <w:r>
-              <w:rPr>
-                <w:b/>
-              </w:rPr>
-              <w:t xml:space="preserve"> de reporte</w:t>
+              <w:t>TIpo de reporte</w:t>
             </w:r>
           </w:p>
         </w:tc>
@@ -14623,20 +15683,12 @@
                 <w:b/>
               </w:rPr>
             </w:pPr>
-            <w:proofErr w:type="spellStart"/>
             <w:r>
               <w:rPr>
                 <w:b/>
               </w:rPr>
               <w:lastRenderedPageBreak/>
-              <w:t>TIpo</w:t>
-            </w:r>
-            <w:proofErr w:type="spellEnd"/>
-            <w:r>
-              <w:rPr>
-                <w:b/>
-              </w:rPr>
-              <w:t xml:space="preserve"> de reporte</w:t>
+              <w:t>TIpo de reporte</w:t>
             </w:r>
           </w:p>
         </w:tc>
@@ -15014,19 +16066,11 @@
                 <w:b/>
               </w:rPr>
             </w:pPr>
-            <w:proofErr w:type="spellStart"/>
             <w:r>
               <w:rPr>
                 <w:b/>
               </w:rPr>
-              <w:t>TIpo</w:t>
-            </w:r>
-            <w:proofErr w:type="spellEnd"/>
-            <w:r>
-              <w:rPr>
-                <w:b/>
-              </w:rPr>
-              <w:t xml:space="preserve"> de reporte</w:t>
+              <w:t>TIpo de reporte</w:t>
             </w:r>
           </w:p>
         </w:tc>
@@ -15338,13 +16382,8 @@
       <w:bookmarkStart w:id="30" w:name="_heading=h.v3kf64xmvgm1" w:colFirst="0" w:colLast="0"/>
       <w:bookmarkEnd w:id="30"/>
       <w:r>
-        <w:t xml:space="preserve">Entrega y Gestión de </w:t>
+        <w:t>Entrega y Gestión de Release</w:t>
       </w:r>
-      <w:proofErr w:type="spellStart"/>
-      <w:r>
-        <w:t>Release</w:t>
-      </w:r>
-      <w:proofErr w:type="spellEnd"/>
     </w:p>
     <w:p>
       <w:pPr>
@@ -15362,10 +16401,7 @@
     </w:p>
     <w:p>
       <w:r>
-        <w:t>En este apartado estaremos mostrando un modelo con toda la información qu</w:t>
-      </w:r>
-      <w:r>
-        <w:t>e se necesita para el pase a producción de un proyecto, en donde se muestran los datos sobre el control de revisión, etc.</w:t>
+        <w:t>En este apartado estaremos mostrando un modelo con toda la información que se necesita para el pase a producción de un proyecto, en donde se muestran los datos sobre el control de revisión, etc.</w:t>
       </w:r>
     </w:p>
     <w:p/>
@@ -15447,6 +16483,24 @@
 <file path=word/numbering.xml><?xml version="1.0" encoding="utf-8"?>
 <w:numbering xmlns:wpc="http://schemas.microsoft.com/office/word/2010/wordprocessingCanvas" xmlns:cx="http://schemas.microsoft.com/office/drawing/2014/chartex" xmlns:cx1="http://schemas.microsoft.com/office/drawing/2015/9/8/chartex" xmlns:cx2="http://schemas.microsoft.com/office/drawing/2015/10/21/chartex" xmlns:cx3="http://schemas.microsoft.com/office/drawing/2016/5/9/chartex" xmlns:cx4="http://schemas.microsoft.com/office/drawing/2016/5/10/chartex" xmlns:cx5="http://schemas.microsoft.com/office/drawing/2016/5/11/chartex" xmlns:cx6="http://schemas.microsoft.com/office/drawing/2016/5/12/chartex" xmlns:cx7="http://schemas.microsoft.com/office/drawing/2016/5/13/chartex" xmlns:cx8="http://schemas.microsoft.com/office/drawing/2016/5/14/chartex" xmlns:mc="http://schemas.openxmlformats.org/markup-compatibility/2006" xmlns:aink="http://schemas.microsoft.com/office/drawing/2016/ink" xmlns:am3d="http://schemas.microsoft.com/office/drawing/2017/model3d" xmlns:o="urn:schemas-microsoft-com:office:office" xmlns:r="http://schemas.openxmlformats.org/officeDocument/2006/relationships" xmlns:m="http://schemas.openxmlformats.org/officeDocument/2006/math" xmlns:v="urn:schemas-microsoft-com:vml" xmlns:wp14="http://schemas.microsoft.com/office/word/2010/wordprocessingDrawing" xmlns:wp="http://schemas.openxmlformats.org/drawingml/2006/wordprocessingDrawing" xmlns:w10="urn:schemas-microsoft-com:office:word" xmlns:w="http://schemas.openxmlformats.org/wordprocessingml/2006/main" xmlns:w14="http://schemas.microsoft.com/office/word/2010/wordml" xmlns:w15="http://schemas.microsoft.com/office/word/2012/wordml" xmlns:w16cex="http://schemas.microsoft.com/office/word/2018/wordml/cex" xmlns:w16cid="http://schemas.microsoft.com/office/word/2016/wordml/cid" xmlns:w16="http://schemas.microsoft.com/office/word/2018/wordml" xmlns:w16sdtdh="http://schemas.microsoft.com/office/word/2020/wordml/sdtdatahash" xmlns:w16se="http://schemas.microsoft.com/office/word/2015/wordml/symex" xmlns:wpg="http://schemas.microsoft.com/office/word/2010/wordprocessingGroup" xmlns:wpi="http://schemas.microsoft.com/office/word/2010/wordprocessingInk" xmlns:wne="http://schemas.microsoft.com/office/word/2006/wordml" xmlns:wps="http://schemas.microsoft.com/office/word/2010/wordprocessingShape" mc:Ignorable="w14 w15 w16se w16cid w16 w16cex w16sdtdh wp14">
   <w:abstractNum w:abstractNumId="0" w15:restartNumberingAfterBreak="0">
+    <w:nsid w:val="FFFFFF88"/>
+    <w:multiLevelType w:val="singleLevel"/>
+    <w:tmpl w:val="F6781CB2"/>
+    <w:lvl w:ilvl="0">
+      <w:start w:val="1"/>
+      <w:numFmt w:val="decimal"/>
+      <w:pStyle w:val="Listaconnmeros"/>
+      <w:lvlText w:val="%1."/>
+      <w:lvlJc w:val="left"/>
+      <w:pPr>
+        <w:tabs>
+          <w:tab w:val="num" w:pos="360"/>
+        </w:tabs>
+        <w:ind w:left="360" w:hanging="360"/>
+      </w:pPr>
+    </w:lvl>
+  </w:abstractNum>
+  <w:abstractNum w:abstractNumId="1" w15:restartNumberingAfterBreak="0">
     <w:nsid w:val="091F0A77"/>
     <w:multiLevelType w:val="multilevel"/>
     <w:tmpl w:val="308CBE24"/>
@@ -15559,7 +16613,7 @@
       </w:rPr>
     </w:lvl>
   </w:abstractNum>
-  <w:abstractNum w:abstractNumId="1" w15:restartNumberingAfterBreak="0">
+  <w:abstractNum w:abstractNumId="2" w15:restartNumberingAfterBreak="0">
     <w:nsid w:val="0C9A2367"/>
     <w:multiLevelType w:val="multilevel"/>
     <w:tmpl w:val="C3F41AE8"/>
@@ -15672,7 +16726,7 @@
       </w:rPr>
     </w:lvl>
   </w:abstractNum>
-  <w:abstractNum w:abstractNumId="2" w15:restartNumberingAfterBreak="0">
+  <w:abstractNum w:abstractNumId="3" w15:restartNumberingAfterBreak="0">
     <w:nsid w:val="0E2F4D70"/>
     <w:multiLevelType w:val="multilevel"/>
     <w:tmpl w:val="1502329A"/>
@@ -15785,7 +16839,7 @@
       </w:rPr>
     </w:lvl>
   </w:abstractNum>
-  <w:abstractNum w:abstractNumId="3" w15:restartNumberingAfterBreak="0">
+  <w:abstractNum w:abstractNumId="4" w15:restartNumberingAfterBreak="0">
     <w:nsid w:val="12B72D00"/>
     <w:multiLevelType w:val="multilevel"/>
     <w:tmpl w:val="4FAABF9C"/>
@@ -15898,7 +16952,7 @@
       </w:rPr>
     </w:lvl>
   </w:abstractNum>
-  <w:abstractNum w:abstractNumId="4" w15:restartNumberingAfterBreak="0">
+  <w:abstractNum w:abstractNumId="5" w15:restartNumberingAfterBreak="0">
     <w:nsid w:val="17CF09CC"/>
     <w:multiLevelType w:val="multilevel"/>
     <w:tmpl w:val="093CA328"/>
@@ -15984,7 +17038,7 @@
       </w:pPr>
     </w:lvl>
   </w:abstractNum>
-  <w:abstractNum w:abstractNumId="5" w15:restartNumberingAfterBreak="0">
+  <w:abstractNum w:abstractNumId="6" w15:restartNumberingAfterBreak="0">
     <w:nsid w:val="20AA612C"/>
     <w:multiLevelType w:val="multilevel"/>
     <w:tmpl w:val="27BCD9DE"/>
@@ -16097,7 +17151,7 @@
       </w:rPr>
     </w:lvl>
   </w:abstractNum>
-  <w:abstractNum w:abstractNumId="6" w15:restartNumberingAfterBreak="0">
+  <w:abstractNum w:abstractNumId="7" w15:restartNumberingAfterBreak="0">
     <w:nsid w:val="229273DA"/>
     <w:multiLevelType w:val="multilevel"/>
     <w:tmpl w:val="9500AD4C"/>
@@ -16210,7 +17264,7 @@
       </w:rPr>
     </w:lvl>
   </w:abstractNum>
-  <w:abstractNum w:abstractNumId="7" w15:restartNumberingAfterBreak="0">
+  <w:abstractNum w:abstractNumId="8" w15:restartNumberingAfterBreak="0">
     <w:nsid w:val="30E15C54"/>
     <w:multiLevelType w:val="multilevel"/>
     <w:tmpl w:val="BDE8E5A2"/>
@@ -16323,7 +17377,7 @@
       </w:rPr>
     </w:lvl>
   </w:abstractNum>
-  <w:abstractNum w:abstractNumId="8" w15:restartNumberingAfterBreak="0">
+  <w:abstractNum w:abstractNumId="9" w15:restartNumberingAfterBreak="0">
     <w:nsid w:val="36E54108"/>
     <w:multiLevelType w:val="multilevel"/>
     <w:tmpl w:val="08946B88"/>
@@ -16436,7 +17490,7 @@
       </w:rPr>
     </w:lvl>
   </w:abstractNum>
-  <w:abstractNum w:abstractNumId="9" w15:restartNumberingAfterBreak="0">
+  <w:abstractNum w:abstractNumId="10" w15:restartNumberingAfterBreak="0">
     <w:nsid w:val="3F492395"/>
     <w:multiLevelType w:val="multilevel"/>
     <w:tmpl w:val="A3A6A6EA"/>
@@ -16549,7 +17603,7 @@
       </w:rPr>
     </w:lvl>
   </w:abstractNum>
-  <w:abstractNum w:abstractNumId="10" w15:restartNumberingAfterBreak="0">
+  <w:abstractNum w:abstractNumId="11" w15:restartNumberingAfterBreak="0">
     <w:nsid w:val="3F5A20D3"/>
     <w:multiLevelType w:val="multilevel"/>
     <w:tmpl w:val="13AAB900"/>
@@ -16662,7 +17716,7 @@
       </w:rPr>
     </w:lvl>
   </w:abstractNum>
-  <w:abstractNum w:abstractNumId="11" w15:restartNumberingAfterBreak="0">
+  <w:abstractNum w:abstractNumId="12" w15:restartNumberingAfterBreak="0">
     <w:nsid w:val="400711AA"/>
     <w:multiLevelType w:val="multilevel"/>
     <w:tmpl w:val="A89856C0"/>
@@ -16775,7 +17829,7 @@
       </w:rPr>
     </w:lvl>
   </w:abstractNum>
-  <w:abstractNum w:abstractNumId="12" w15:restartNumberingAfterBreak="0">
+  <w:abstractNum w:abstractNumId="13" w15:restartNumberingAfterBreak="0">
     <w:nsid w:val="42FC778D"/>
     <w:multiLevelType w:val="multilevel"/>
     <w:tmpl w:val="7D9421E6"/>
@@ -16888,7 +17942,7 @@
       </w:rPr>
     </w:lvl>
   </w:abstractNum>
-  <w:abstractNum w:abstractNumId="13" w15:restartNumberingAfterBreak="0">
+  <w:abstractNum w:abstractNumId="14" w15:restartNumberingAfterBreak="0">
     <w:nsid w:val="49267B18"/>
     <w:multiLevelType w:val="multilevel"/>
     <w:tmpl w:val="2B76BC8A"/>
@@ -17001,7 +18055,7 @@
       </w:rPr>
     </w:lvl>
   </w:abstractNum>
-  <w:abstractNum w:abstractNumId="14" w15:restartNumberingAfterBreak="0">
+  <w:abstractNum w:abstractNumId="15" w15:restartNumberingAfterBreak="0">
     <w:nsid w:val="4D101880"/>
     <w:multiLevelType w:val="multilevel"/>
     <w:tmpl w:val="13E6BB4A"/>
@@ -17114,7 +18168,120 @@
       </w:rPr>
     </w:lvl>
   </w:abstractNum>
-  <w:abstractNum w:abstractNumId="15" w15:restartNumberingAfterBreak="0">
+  <w:abstractNum w:abstractNumId="16" w15:restartNumberingAfterBreak="0">
+    <w:nsid w:val="4F495664"/>
+    <w:multiLevelType w:val="hybridMultilevel"/>
+    <w:tmpl w:val="29ECBD7C"/>
+    <w:lvl w:ilvl="0" w:tplc="280A0001">
+      <w:start w:val="1"/>
+      <w:numFmt w:val="bullet"/>
+      <w:lvlText w:val=""/>
+      <w:lvlJc w:val="left"/>
+      <w:pPr>
+        <w:ind w:left="1080" w:hanging="360"/>
+      </w:pPr>
+      <w:rPr>
+        <w:rFonts w:ascii="Symbol" w:hAnsi="Symbol" w:hint="default"/>
+      </w:rPr>
+    </w:lvl>
+    <w:lvl w:ilvl="1" w:tplc="280A0003" w:tentative="1">
+      <w:start w:val="1"/>
+      <w:numFmt w:val="bullet"/>
+      <w:lvlText w:val="o"/>
+      <w:lvlJc w:val="left"/>
+      <w:pPr>
+        <w:ind w:left="1800" w:hanging="360"/>
+      </w:pPr>
+      <w:rPr>
+        <w:rFonts w:ascii="Courier New" w:hAnsi="Courier New" w:cs="Courier New" w:hint="default"/>
+      </w:rPr>
+    </w:lvl>
+    <w:lvl w:ilvl="2" w:tplc="280A0005" w:tentative="1">
+      <w:start w:val="1"/>
+      <w:numFmt w:val="bullet"/>
+      <w:lvlText w:val=""/>
+      <w:lvlJc w:val="left"/>
+      <w:pPr>
+        <w:ind w:left="2520" w:hanging="360"/>
+      </w:pPr>
+      <w:rPr>
+        <w:rFonts w:ascii="Wingdings" w:hAnsi="Wingdings" w:hint="default"/>
+      </w:rPr>
+    </w:lvl>
+    <w:lvl w:ilvl="3" w:tplc="280A0001" w:tentative="1">
+      <w:start w:val="1"/>
+      <w:numFmt w:val="bullet"/>
+      <w:lvlText w:val=""/>
+      <w:lvlJc w:val="left"/>
+      <w:pPr>
+        <w:ind w:left="3240" w:hanging="360"/>
+      </w:pPr>
+      <w:rPr>
+        <w:rFonts w:ascii="Symbol" w:hAnsi="Symbol" w:hint="default"/>
+      </w:rPr>
+    </w:lvl>
+    <w:lvl w:ilvl="4" w:tplc="280A0003" w:tentative="1">
+      <w:start w:val="1"/>
+      <w:numFmt w:val="bullet"/>
+      <w:lvlText w:val="o"/>
+      <w:lvlJc w:val="left"/>
+      <w:pPr>
+        <w:ind w:left="3960" w:hanging="360"/>
+      </w:pPr>
+      <w:rPr>
+        <w:rFonts w:ascii="Courier New" w:hAnsi="Courier New" w:cs="Courier New" w:hint="default"/>
+      </w:rPr>
+    </w:lvl>
+    <w:lvl w:ilvl="5" w:tplc="280A0005" w:tentative="1">
+      <w:start w:val="1"/>
+      <w:numFmt w:val="bullet"/>
+      <w:lvlText w:val=""/>
+      <w:lvlJc w:val="left"/>
+      <w:pPr>
+        <w:ind w:left="4680" w:hanging="360"/>
+      </w:pPr>
+      <w:rPr>
+        <w:rFonts w:ascii="Wingdings" w:hAnsi="Wingdings" w:hint="default"/>
+      </w:rPr>
+    </w:lvl>
+    <w:lvl w:ilvl="6" w:tplc="280A0001" w:tentative="1">
+      <w:start w:val="1"/>
+      <w:numFmt w:val="bullet"/>
+      <w:lvlText w:val=""/>
+      <w:lvlJc w:val="left"/>
+      <w:pPr>
+        <w:ind w:left="5400" w:hanging="360"/>
+      </w:pPr>
+      <w:rPr>
+        <w:rFonts w:ascii="Symbol" w:hAnsi="Symbol" w:hint="default"/>
+      </w:rPr>
+    </w:lvl>
+    <w:lvl w:ilvl="7" w:tplc="280A0003" w:tentative="1">
+      <w:start w:val="1"/>
+      <w:numFmt w:val="bullet"/>
+      <w:lvlText w:val="o"/>
+      <w:lvlJc w:val="left"/>
+      <w:pPr>
+        <w:ind w:left="6120" w:hanging="360"/>
+      </w:pPr>
+      <w:rPr>
+        <w:rFonts w:ascii="Courier New" w:hAnsi="Courier New" w:cs="Courier New" w:hint="default"/>
+      </w:rPr>
+    </w:lvl>
+    <w:lvl w:ilvl="8" w:tplc="280A0005" w:tentative="1">
+      <w:start w:val="1"/>
+      <w:numFmt w:val="bullet"/>
+      <w:lvlText w:val=""/>
+      <w:lvlJc w:val="left"/>
+      <w:pPr>
+        <w:ind w:left="6840" w:hanging="360"/>
+      </w:pPr>
+      <w:rPr>
+        <w:rFonts w:ascii="Wingdings" w:hAnsi="Wingdings" w:hint="default"/>
+      </w:rPr>
+    </w:lvl>
+  </w:abstractNum>
+  <w:abstractNum w:abstractNumId="17" w15:restartNumberingAfterBreak="0">
     <w:nsid w:val="5030099C"/>
     <w:multiLevelType w:val="multilevel"/>
     <w:tmpl w:val="A530BF18"/>
@@ -17204,7 +18371,7 @@
       </w:pPr>
     </w:lvl>
   </w:abstractNum>
-  <w:abstractNum w:abstractNumId="16" w15:restartNumberingAfterBreak="0">
+  <w:abstractNum w:abstractNumId="18" w15:restartNumberingAfterBreak="0">
     <w:nsid w:val="55D10346"/>
     <w:multiLevelType w:val="multilevel"/>
     <w:tmpl w:val="67800E2C"/>
@@ -17317,7 +18484,7 @@
       </w:rPr>
     </w:lvl>
   </w:abstractNum>
-  <w:abstractNum w:abstractNumId="17" w15:restartNumberingAfterBreak="0">
+  <w:abstractNum w:abstractNumId="19" w15:restartNumberingAfterBreak="0">
     <w:nsid w:val="584F1B76"/>
     <w:multiLevelType w:val="multilevel"/>
     <w:tmpl w:val="74D0B2E8"/>
@@ -17430,7 +18597,7 @@
       </w:rPr>
     </w:lvl>
   </w:abstractNum>
-  <w:abstractNum w:abstractNumId="18" w15:restartNumberingAfterBreak="0">
+  <w:abstractNum w:abstractNumId="20" w15:restartNumberingAfterBreak="0">
     <w:nsid w:val="5CF61CE8"/>
     <w:multiLevelType w:val="multilevel"/>
     <w:tmpl w:val="4000C7C6"/>
@@ -17543,7 +18710,7 @@
       </w:rPr>
     </w:lvl>
   </w:abstractNum>
-  <w:abstractNum w:abstractNumId="19" w15:restartNumberingAfterBreak="0">
+  <w:abstractNum w:abstractNumId="21" w15:restartNumberingAfterBreak="0">
     <w:nsid w:val="604D41BB"/>
     <w:multiLevelType w:val="multilevel"/>
     <w:tmpl w:val="B46E816C"/>
@@ -17656,7 +18823,7 @@
       </w:rPr>
     </w:lvl>
   </w:abstractNum>
-  <w:abstractNum w:abstractNumId="20" w15:restartNumberingAfterBreak="0">
+  <w:abstractNum w:abstractNumId="22" w15:restartNumberingAfterBreak="0">
     <w:nsid w:val="60F60C72"/>
     <w:multiLevelType w:val="multilevel"/>
     <w:tmpl w:val="5CAA8028"/>
@@ -17769,7 +18936,7 @@
       </w:rPr>
     </w:lvl>
   </w:abstractNum>
-  <w:abstractNum w:abstractNumId="21" w15:restartNumberingAfterBreak="0">
+  <w:abstractNum w:abstractNumId="23" w15:restartNumberingAfterBreak="0">
     <w:nsid w:val="633945E8"/>
     <w:multiLevelType w:val="multilevel"/>
     <w:tmpl w:val="4D80863E"/>
@@ -17882,7 +19049,7 @@
       </w:rPr>
     </w:lvl>
   </w:abstractNum>
-  <w:abstractNum w:abstractNumId="22" w15:restartNumberingAfterBreak="0">
+  <w:abstractNum w:abstractNumId="24" w15:restartNumberingAfterBreak="0">
     <w:nsid w:val="64957B50"/>
     <w:multiLevelType w:val="multilevel"/>
     <w:tmpl w:val="E6DE80E4"/>
@@ -17995,7 +19162,7 @@
       </w:rPr>
     </w:lvl>
   </w:abstractNum>
-  <w:abstractNum w:abstractNumId="23" w15:restartNumberingAfterBreak="0">
+  <w:abstractNum w:abstractNumId="25" w15:restartNumberingAfterBreak="0">
     <w:nsid w:val="64C40FB2"/>
     <w:multiLevelType w:val="multilevel"/>
     <w:tmpl w:val="B6EE4E54"/>
@@ -18108,7 +19275,7 @@
       </w:rPr>
     </w:lvl>
   </w:abstractNum>
-  <w:abstractNum w:abstractNumId="24" w15:restartNumberingAfterBreak="0">
+  <w:abstractNum w:abstractNumId="26" w15:restartNumberingAfterBreak="0">
     <w:nsid w:val="691F224F"/>
     <w:multiLevelType w:val="multilevel"/>
     <w:tmpl w:val="B2DACB04"/>
@@ -18221,7 +19388,7 @@
       </w:rPr>
     </w:lvl>
   </w:abstractNum>
-  <w:abstractNum w:abstractNumId="25" w15:restartNumberingAfterBreak="0">
+  <w:abstractNum w:abstractNumId="27" w15:restartNumberingAfterBreak="0">
     <w:nsid w:val="6E602236"/>
     <w:multiLevelType w:val="multilevel"/>
     <w:tmpl w:val="5AA87ACA"/>
@@ -18334,7 +19501,7 @@
       </w:rPr>
     </w:lvl>
   </w:abstractNum>
-  <w:abstractNum w:abstractNumId="26" w15:restartNumberingAfterBreak="0">
+  <w:abstractNum w:abstractNumId="28" w15:restartNumberingAfterBreak="0">
     <w:nsid w:val="6F6D75D7"/>
     <w:multiLevelType w:val="multilevel"/>
     <w:tmpl w:val="3896596E"/>
@@ -18447,7 +19614,7 @@
       </w:rPr>
     </w:lvl>
   </w:abstractNum>
-  <w:abstractNum w:abstractNumId="27" w15:restartNumberingAfterBreak="0">
+  <w:abstractNum w:abstractNumId="29" w15:restartNumberingAfterBreak="0">
     <w:nsid w:val="728478A4"/>
     <w:multiLevelType w:val="multilevel"/>
     <w:tmpl w:val="E12CFEA6"/>
@@ -18560,7 +19727,7 @@
       </w:rPr>
     </w:lvl>
   </w:abstractNum>
-  <w:abstractNum w:abstractNumId="28" w15:restartNumberingAfterBreak="0">
+  <w:abstractNum w:abstractNumId="30" w15:restartNumberingAfterBreak="0">
     <w:nsid w:val="77B40925"/>
     <w:multiLevelType w:val="multilevel"/>
     <w:tmpl w:val="F88242A6"/>
@@ -18673,7 +19840,7 @@
       </w:rPr>
     </w:lvl>
   </w:abstractNum>
-  <w:abstractNum w:abstractNumId="29" w15:restartNumberingAfterBreak="0">
+  <w:abstractNum w:abstractNumId="31" w15:restartNumberingAfterBreak="0">
     <w:nsid w:val="78147067"/>
     <w:multiLevelType w:val="multilevel"/>
     <w:tmpl w:val="D382D63E"/>
@@ -18786,7 +19953,7 @@
       </w:rPr>
     </w:lvl>
   </w:abstractNum>
-  <w:abstractNum w:abstractNumId="30" w15:restartNumberingAfterBreak="0">
+  <w:abstractNum w:abstractNumId="32" w15:restartNumberingAfterBreak="0">
     <w:nsid w:val="7ADC0E2E"/>
     <w:multiLevelType w:val="multilevel"/>
     <w:tmpl w:val="5AC2361A"/>
@@ -18899,7 +20066,7 @@
       </w:rPr>
     </w:lvl>
   </w:abstractNum>
-  <w:abstractNum w:abstractNumId="31" w15:restartNumberingAfterBreak="0">
+  <w:abstractNum w:abstractNumId="33" w15:restartNumberingAfterBreak="0">
     <w:nsid w:val="7FB47E06"/>
     <w:multiLevelType w:val="multilevel"/>
     <w:tmpl w:val="F4EC9B78"/>
@@ -19013,100 +20180,106 @@
     </w:lvl>
   </w:abstractNum>
   <w:num w:numId="1">
+    <w:abstractNumId w:val="29"/>
+  </w:num>
+  <w:num w:numId="2">
+    <w:abstractNumId w:val="19"/>
+  </w:num>
+  <w:num w:numId="3">
+    <w:abstractNumId w:val="28"/>
+  </w:num>
+  <w:num w:numId="4">
+    <w:abstractNumId w:val="9"/>
+  </w:num>
+  <w:num w:numId="5">
+    <w:abstractNumId w:val="26"/>
+  </w:num>
+  <w:num w:numId="6">
+    <w:abstractNumId w:val="32"/>
+  </w:num>
+  <w:num w:numId="7">
+    <w:abstractNumId w:val="1"/>
+  </w:num>
+  <w:num w:numId="8">
+    <w:abstractNumId w:val="31"/>
+  </w:num>
+  <w:num w:numId="9">
+    <w:abstractNumId w:val="20"/>
+  </w:num>
+  <w:num w:numId="10">
+    <w:abstractNumId w:val="13"/>
+  </w:num>
+  <w:num w:numId="11">
+    <w:abstractNumId w:val="22"/>
+  </w:num>
+  <w:num w:numId="12">
+    <w:abstractNumId w:val="3"/>
+  </w:num>
+  <w:num w:numId="13">
+    <w:abstractNumId w:val="14"/>
+  </w:num>
+  <w:num w:numId="14">
+    <w:abstractNumId w:val="15"/>
+  </w:num>
+  <w:num w:numId="15">
+    <w:abstractNumId w:val="21"/>
+  </w:num>
+  <w:num w:numId="16">
+    <w:abstractNumId w:val="12"/>
+  </w:num>
+  <w:num w:numId="17">
+    <w:abstractNumId w:val="8"/>
+  </w:num>
+  <w:num w:numId="18">
+    <w:abstractNumId w:val="33"/>
+  </w:num>
+  <w:num w:numId="19">
+    <w:abstractNumId w:val="30"/>
+  </w:num>
+  <w:num w:numId="20">
+    <w:abstractNumId w:val="6"/>
+  </w:num>
+  <w:num w:numId="21">
+    <w:abstractNumId w:val="25"/>
+  </w:num>
+  <w:num w:numId="22">
+    <w:abstractNumId w:val="10"/>
+  </w:num>
+  <w:num w:numId="23">
+    <w:abstractNumId w:val="24"/>
+  </w:num>
+  <w:num w:numId="24">
+    <w:abstractNumId w:val="4"/>
+  </w:num>
+  <w:num w:numId="25">
+    <w:abstractNumId w:val="7"/>
+  </w:num>
+  <w:num w:numId="26">
+    <w:abstractNumId w:val="23"/>
+  </w:num>
+  <w:num w:numId="27">
+    <w:abstractNumId w:val="17"/>
+  </w:num>
+  <w:num w:numId="28">
+    <w:abstractNumId w:val="11"/>
+  </w:num>
+  <w:num w:numId="29">
     <w:abstractNumId w:val="27"/>
   </w:num>
-  <w:num w:numId="2">
-    <w:abstractNumId w:val="17"/>
+  <w:num w:numId="30">
+    <w:abstractNumId w:val="5"/>
   </w:num>
-  <w:num w:numId="3">
-    <w:abstractNumId w:val="26"/>
+  <w:num w:numId="31">
+    <w:abstractNumId w:val="18"/>
   </w:num>
-  <w:num w:numId="4">
-    <w:abstractNumId w:val="8"/>
+  <w:num w:numId="32">
+    <w:abstractNumId w:val="2"/>
   </w:num>
-  <w:num w:numId="5">
-    <w:abstractNumId w:val="24"/>
-  </w:num>
-  <w:num w:numId="6">
-    <w:abstractNumId w:val="30"/>
-  </w:num>
-  <w:num w:numId="7">
+  <w:num w:numId="33">
     <w:abstractNumId w:val="0"/>
   </w:num>
-  <w:num w:numId="8">
-    <w:abstractNumId w:val="29"/>
-  </w:num>
-  <w:num w:numId="9">
-    <w:abstractNumId w:val="18"/>
-  </w:num>
-  <w:num w:numId="10">
-    <w:abstractNumId w:val="12"/>
-  </w:num>
-  <w:num w:numId="11">
-    <w:abstractNumId w:val="20"/>
-  </w:num>
-  <w:num w:numId="12">
-    <w:abstractNumId w:val="2"/>
-  </w:num>
-  <w:num w:numId="13">
-    <w:abstractNumId w:val="13"/>
-  </w:num>
-  <w:num w:numId="14">
-    <w:abstractNumId w:val="14"/>
-  </w:num>
-  <w:num w:numId="15">
-    <w:abstractNumId w:val="19"/>
-  </w:num>
-  <w:num w:numId="16">
-    <w:abstractNumId w:val="11"/>
-  </w:num>
-  <w:num w:numId="17">
-    <w:abstractNumId w:val="7"/>
-  </w:num>
-  <w:num w:numId="18">
-    <w:abstractNumId w:val="31"/>
-  </w:num>
-  <w:num w:numId="19">
-    <w:abstractNumId w:val="28"/>
-  </w:num>
-  <w:num w:numId="20">
-    <w:abstractNumId w:val="5"/>
-  </w:num>
-  <w:num w:numId="21">
-    <w:abstractNumId w:val="23"/>
-  </w:num>
-  <w:num w:numId="22">
-    <w:abstractNumId w:val="9"/>
-  </w:num>
-  <w:num w:numId="23">
-    <w:abstractNumId w:val="22"/>
-  </w:num>
-  <w:num w:numId="24">
-    <w:abstractNumId w:val="3"/>
-  </w:num>
-  <w:num w:numId="25">
-    <w:abstractNumId w:val="6"/>
-  </w:num>
-  <w:num w:numId="26">
-    <w:abstractNumId w:val="21"/>
-  </w:num>
-  <w:num w:numId="27">
-    <w:abstractNumId w:val="15"/>
-  </w:num>
-  <w:num w:numId="28">
-    <w:abstractNumId w:val="10"/>
-  </w:num>
-  <w:num w:numId="29">
-    <w:abstractNumId w:val="25"/>
-  </w:num>
-  <w:num w:numId="30">
-    <w:abstractNumId w:val="4"/>
-  </w:num>
-  <w:num w:numId="31">
+  <w:num w:numId="34">
     <w:abstractNumId w:val="16"/>
-  </w:num>
-  <w:num w:numId="32">
-    <w:abstractNumId w:val="1"/>
   </w:num>
 </w:numbering>
 </file>
@@ -19178,7 +20351,7 @@
     <w:lsdException w:name="toa heading" w:semiHidden="1" w:unhideWhenUsed="1"/>
     <w:lsdException w:name="List" w:semiHidden="1" w:unhideWhenUsed="1"/>
     <w:lsdException w:name="List Bullet" w:semiHidden="1" w:unhideWhenUsed="1"/>
-    <w:lsdException w:name="List Number" w:semiHidden="1" w:unhideWhenUsed="1"/>
+    <w:lsdException w:name="List Number" w:semiHidden="1" w:uiPriority="0" w:unhideWhenUsed="1"/>
     <w:lsdException w:name="List 2" w:semiHidden="1" w:unhideWhenUsed="1"/>
     <w:lsdException w:name="List 3" w:semiHidden="1" w:unhideWhenUsed="1"/>
     <w:lsdException w:name="List 4" w:semiHidden="1" w:unhideWhenUsed="1"/>
@@ -20235,7 +21408,9 @@
   </w:style>
   <w:style w:type="paragraph" w:styleId="Prrafodelista">
     <w:name w:val="List Paragraph"/>
+    <w:aliases w:val="Number List 1"/>
     <w:basedOn w:val="Normal"/>
+    <w:link w:val="PrrafodelistaCar"/>
     <w:uiPriority w:val="34"/>
     <w:qFormat/>
     <w:rsid w:val="00164705"/>
@@ -20866,6 +22041,31 @@
       </w:tblCellMar>
     </w:tblPr>
   </w:style>
+  <w:style w:type="character" w:customStyle="1" w:styleId="PrrafodelistaCar">
+    <w:name w:val="Párrafo de lista Car"/>
+    <w:aliases w:val="Number List 1 Car"/>
+    <w:link w:val="Prrafodelista"/>
+    <w:uiPriority w:val="34"/>
+    <w:rsid w:val="0065766C"/>
+  </w:style>
+  <w:style w:type="paragraph" w:styleId="Listaconnmeros">
+    <w:name w:val="List Number"/>
+    <w:basedOn w:val="Normal"/>
+    <w:rsid w:val="0065766C"/>
+    <w:pPr>
+      <w:numPr>
+        <w:numId w:val="33"/>
+      </w:numPr>
+      <w:spacing w:line="240" w:lineRule="auto"/>
+      <w:contextualSpacing/>
+    </w:pPr>
+    <w:rPr>
+      <w:rFonts w:ascii="Times New Roman" w:eastAsia="Times New Roman" w:hAnsi="Times New Roman" w:cs="Times New Roman"/>
+      <w:sz w:val="24"/>
+      <w:szCs w:val="24"/>
+      <w:lang w:val="es-PE"/>
+    </w:rPr>
+  </w:style>
 </w:styles>
 </file>
 

</xml_diff>